<commit_message>
9 de agosto de 2024
</commit_message>
<xml_diff>
--- a/programa_curso_desarrollo_pensamiento_matematico_infancia.docx
+++ b/programa_curso_desarrollo_pensamiento_matematico_infancia.docx
@@ -1214,7 +1214,7 @@
                     <w:szCs w:val="22"/>
                     <w:lang w:val="es-ES" w:eastAsia="es-ES" w:bidi="ar-SA"/>
                   </w:rPr>
-                  <w:t>Profesional</w:t>
+                  <w:t>Básico</w:t>
                 </w:r>
                 <w:r>
                   <w:rPr>
@@ -1727,6 +1727,42 @@
                 <w:lang w:val="es-ES" w:eastAsia="es-ES" w:bidi="ar-SA"/>
               </w:rPr>
               <w:t xml:space="preserve">Nombre del área, núcleo o componente de la organización curricular a la que pertenece el curso:   </w:t>
+            </w:r>
+            <w:r>
+              <w:rPr>
+                <w:rFonts w:eastAsia="Times New Roman" w:cs="Times New Roman" w:ascii="Calibri" w:hAnsi="Calibri" w:asciiTheme="minorHAnsi" w:hAnsiTheme="minorHAnsi"/>
+                <w:b w:val="false"/>
+                <w:bCs w:val="false"/>
+                <w:kern w:val="0"/>
+                <w:sz w:val="22"/>
+                <w:szCs w:val="20"/>
+                <w:lang w:val="es-ES" w:eastAsia="es-ES" w:bidi="ar-SA"/>
+              </w:rPr>
+              <w:t xml:space="preserve">El curso "Desarrollo del pensamiento matemático en la infancia" pertenece al </w:t>
+            </w:r>
+            <w:r>
+              <w:rPr>
+                <w:rFonts w:eastAsia="Times New Roman" w:cs="Times New Roman" w:ascii="Calibri" w:hAnsi="Calibri" w:asciiTheme="minorHAnsi" w:hAnsiTheme="minorHAnsi"/>
+                <w:b/>
+                <w:bCs/>
+                <w:kern w:val="0"/>
+                <w:sz w:val="22"/>
+                <w:szCs w:val="20"/>
+                <w:lang w:val="es-ES" w:eastAsia="es-ES" w:bidi="ar-SA"/>
+              </w:rPr>
+              <w:t>área de Formación Básica</w:t>
+            </w:r>
+            <w:r>
+              <w:rPr>
+                <w:rFonts w:eastAsia="Times New Roman" w:cs="Times New Roman" w:ascii="Calibri" w:hAnsi="Calibri" w:asciiTheme="minorHAnsi" w:hAnsiTheme="minorHAnsi"/>
+                <w:b w:val="false"/>
+                <w:bCs w:val="false"/>
+                <w:kern w:val="0"/>
+                <w:sz w:val="22"/>
+                <w:szCs w:val="20"/>
+                <w:lang w:val="es-ES" w:eastAsia="es-ES" w:bidi="ar-SA"/>
+              </w:rPr>
+              <w:t xml:space="preserve"> del programa académico de Licenciatura en Educación Infantil de la Facultad de Educación de la Universidad de Antioquia. Este área incluye cursos y contenidos fundamentales que buscan proporcionar a los futuros docentes una sólida base teórica y práctica en aspectos esenciales del desarrollo infantil y la enseñanza, con un enfoque específico en el pensamiento matemático en este contexto.</w:t>
             </w:r>
           </w:p>
           <w:p>
@@ -3608,12 +3644,24 @@
             <w:r>
               <w:rPr>
                 <w:rFonts w:eastAsia="Times New Roman" w:cs="Times New Roman" w:ascii="Calibri" w:hAnsi="Calibri"/>
-                <w:kern w:val="0"/>
-                <w:sz w:val="22"/>
-                <w:szCs w:val="22"/>
-                <w:lang w:val="es-ES" w:eastAsia="es-ES" w:bidi="ar-SA"/>
-              </w:rPr>
-              <w:t>5. Diseño de Materiales Educativos: Desarrollar materiales didácticos y recursos educativos innovadores que apoyen el proceso de enseñanza-aprendizaje en la primera infancia.</w:t>
+                <w:b/>
+                <w:bCs/>
+                <w:kern w:val="0"/>
+                <w:sz w:val="22"/>
+                <w:szCs w:val="22"/>
+                <w:lang w:val="es-ES" w:eastAsia="es-ES" w:bidi="ar-SA"/>
+              </w:rPr>
+              <w:t xml:space="preserve">5. Diseño de Materiales Educativos: </w:t>
+            </w:r>
+            <w:r>
+              <w:rPr>
+                <w:rFonts w:eastAsia="Times New Roman" w:cs="Times New Roman" w:ascii="Calibri" w:hAnsi="Calibri"/>
+                <w:kern w:val="0"/>
+                <w:sz w:val="22"/>
+                <w:szCs w:val="22"/>
+                <w:lang w:val="es-ES" w:eastAsia="es-ES" w:bidi="ar-SA"/>
+              </w:rPr>
+              <w:t>Desarrollar materiales didácticos y recursos educativos innovadores que apoyen el proceso de enseñanza-aprendizaje en la primera infancia.</w:t>
             </w:r>
           </w:p>
           <w:p>
@@ -3710,34 +3758,6 @@
                 <w:lang w:val="es-ES" w:eastAsia="es-ES" w:bidi="ar-SA"/>
               </w:rPr>
               <w:t>Descripción del curso de Desarrollo del pensamiento matemático en la infancia</w:t>
-            </w:r>
-          </w:p>
-          <w:p>
-            <w:pPr>
-              <w:pStyle w:val="Normal"/>
-              <w:widowControl/>
-              <w:spacing w:before="0" w:after="0"/>
-              <w:jc w:val="both"/>
-              <w:rPr>
-                <w:rFonts w:ascii="Calibri" w:hAnsi="Calibri" w:eastAsia="Times New Roman" w:cs="Times New Roman" w:asciiTheme="minorHAnsi" w:hAnsiTheme="minorHAnsi"/>
-                <w:b/>
-                <w:bCs/>
-                <w:kern w:val="0"/>
-                <w:sz w:val="22"/>
-                <w:szCs w:val="22"/>
-                <w:lang w:val="es-ES" w:eastAsia="es-ES" w:bidi="ar-SA"/>
-              </w:rPr>
-            </w:pPr>
-            <w:r>
-              <w:rPr>
-                <w:rFonts w:eastAsia="Times New Roman" w:cs="Times New Roman" w:ascii="Calibri" w:hAnsi="Calibri"/>
-                <w:b/>
-                <w:bCs/>
-                <w:kern w:val="0"/>
-                <w:sz w:val="22"/>
-                <w:szCs w:val="22"/>
-                <w:lang w:val="es-ES" w:eastAsia="es-ES" w:bidi="ar-SA"/>
-              </w:rPr>
             </w:r>
           </w:p>
           <w:p>
@@ -3965,7 +3985,45 @@
                 <w:szCs w:val="22"/>
                 <w:lang w:val="es-ES" w:eastAsia="es-ES" w:bidi="ar-SA"/>
               </w:rPr>
-              <w:t>Este curso se impartirá con una metodología de **Aula Invertida (Flipped Learning)**, la cual está orientada a estimular el trabajo independiente y la responsabilidad del aprendizaje en los futuros licenciados. Los estudiantes tendrán la oportunidad de explorar y estudiar los contenidos desde casa mediante cuadernos Jupyter, que estarán alojados en el repositorio en línea "desarrollo_pensamiento_matemático_infancia" en GitHub, y mediante videos vinculados, alojados en el canal de YouTube DiMathData, en la lista de reproducción "Desarrollo del pensamiento matemático en la infancia."</w:t>
+              <w:t xml:space="preserve">Este curso se impartirá con una metodología de </w:t>
+            </w:r>
+            <w:r>
+              <w:rPr>
+                <w:rFonts w:eastAsia="Times New Roman" w:cs="Times New Roman" w:ascii="Calibri" w:hAnsi="Calibri"/>
+                <w:b/>
+                <w:bCs/>
+                <w:kern w:val="0"/>
+                <w:sz w:val="22"/>
+                <w:szCs w:val="22"/>
+                <w:lang w:val="es-ES" w:eastAsia="es-ES" w:bidi="ar-SA"/>
+              </w:rPr>
+              <w:t>Aula Invertida (Flipped Learning)</w:t>
+            </w:r>
+            <w:r>
+              <w:rPr>
+                <w:rFonts w:eastAsia="Times New Roman" w:cs="Times New Roman" w:ascii="Calibri" w:hAnsi="Calibri"/>
+                <w:b w:val="false"/>
+                <w:bCs w:val="false"/>
+                <w:kern w:val="0"/>
+                <w:sz w:val="22"/>
+                <w:szCs w:val="22"/>
+                <w:lang w:val="es-ES" w:eastAsia="es-ES" w:bidi="ar-SA"/>
+              </w:rPr>
+              <w:t xml:space="preserve">, la cual está orientada a estimular el trabajo independiente y la responsabilidad del aprendizaje en los futuros licenciados. Los estudiantes tendrán la oportunidad de explorar y estudiar los contenidos desde casa mediante cuadernos Jupyter, que estarán alojados en el repositorio en línea "desarrollo_pensamiento_matemático_infancia" en GitHub, y mediante videos vinculados, alojados en el canal de YouTube DiMathData, en la lista de reproducción </w:t>
+            </w:r>
+            <w:r>
+              <w:rPr>
+                <w:rFonts w:eastAsia="Times New Roman" w:cs="Times New Roman" w:ascii="Calibri" w:hAnsi="Calibri"/>
+                <w:b w:val="false"/>
+                <w:bCs w:val="false"/>
+                <w:i/>
+                <w:iCs/>
+                <w:kern w:val="0"/>
+                <w:sz w:val="22"/>
+                <w:szCs w:val="22"/>
+                <w:lang w:val="es-ES" w:eastAsia="es-ES" w:bidi="ar-SA"/>
+              </w:rPr>
+              <w:t>"Desarrollo del pensamiento matemático en la infancia."</w:t>
             </w:r>
           </w:p>
           <w:p>
@@ -8135,7 +8193,47 @@
                 <w:szCs w:val="22"/>
                 <w:lang w:val="es-ES" w:eastAsia="es-ES" w:bidi="ar-SA"/>
               </w:rPr>
-              <w:t>Proyectos de investigación acción participativa (IAP) en los que los futuros docentes exploran y analizan prácticas educativas en el aula, basados en la metodología de investigación y participación con la comunidad educativa. Este proyecto incluye la colaboración con el Grupo de Investigación Interdisciplinaria del Bajo Cauca y Córdoba (GIBACC) y su semillero.</w:t>
+              <w:t xml:space="preserve">Proyectos de investigación acción participativa (IAP) en los que los futuros docentes exploran y analizan prácticas educativas en el aula, basados en la metodología de investigación y participación con la comunidad educativa. Este proyecto incluye la colaboración con el Grupo de Investigación Interdisciplinaria del Bajo Cauca y </w:t>
+            </w:r>
+            <w:r>
+              <w:rPr>
+                <w:rFonts w:eastAsia="Times New Roman" w:cs="Times New Roman" w:ascii="Calibri" w:hAnsi="Calibri"/>
+                <w:kern w:val="0"/>
+                <w:sz w:val="22"/>
+                <w:szCs w:val="22"/>
+                <w:lang w:val="es-ES" w:eastAsia="es-ES" w:bidi="ar-SA"/>
+              </w:rPr>
+              <w:t xml:space="preserve">sur de </w:t>
+            </w:r>
+            <w:r>
+              <w:rPr>
+                <w:rFonts w:eastAsia="Times New Roman" w:cs="Times New Roman" w:ascii="Calibri" w:hAnsi="Calibri"/>
+                <w:kern w:val="0"/>
+                <w:sz w:val="22"/>
+                <w:szCs w:val="22"/>
+                <w:lang w:val="es-ES" w:eastAsia="es-ES" w:bidi="ar-SA"/>
+              </w:rPr>
+              <w:t xml:space="preserve">Córdoba (GIBACC) y su semillero </w:t>
+            </w:r>
+            <w:r>
+              <w:rPr>
+                <w:rFonts w:eastAsia="Times New Roman" w:cs="Times New Roman" w:ascii="Calibri" w:hAnsi="Calibri"/>
+                <w:kern w:val="0"/>
+                <w:sz w:val="22"/>
+                <w:szCs w:val="22"/>
+                <w:lang w:val="es-ES" w:eastAsia="es-ES" w:bidi="ar-SA"/>
+              </w:rPr>
+              <w:t>SIGIBACC</w:t>
+            </w:r>
+            <w:r>
+              <w:rPr>
+                <w:rFonts w:eastAsia="Times New Roman" w:cs="Times New Roman" w:ascii="Calibri" w:hAnsi="Calibri"/>
+                <w:kern w:val="0"/>
+                <w:sz w:val="22"/>
+                <w:szCs w:val="22"/>
+                <w:lang w:val="es-ES" w:eastAsia="es-ES" w:bidi="ar-SA"/>
+              </w:rPr>
+              <w:t>.</w:t>
             </w:r>
           </w:p>
           <w:p>
@@ -8218,14 +8316,20 @@
               <w:spacing w:before="0" w:after="0"/>
               <w:jc w:val="both"/>
               <w:rPr>
-                <w:rFonts w:ascii="Calibri" w:hAnsi="Calibri" w:asciiTheme="minorHAnsi" w:hAnsiTheme="minorHAnsi"/>
-                <w:sz w:val="22"/>
-                <w:szCs w:val="22"/>
-              </w:rPr>
-            </w:pPr>
-            <w:r>
-              <w:rPr>
-                <w:rFonts w:eastAsia="Times New Roman" w:cs="Times New Roman" w:ascii="Calibri" w:hAnsi="Calibri"/>
+                <w:rFonts w:ascii="Calibri" w:hAnsi="Calibri" w:eastAsia="Times New Roman" w:cs="Times New Roman" w:asciiTheme="minorHAnsi" w:hAnsiTheme="minorHAnsi"/>
+                <w:b/>
+                <w:bCs/>
+                <w:kern w:val="0"/>
+                <w:sz w:val="22"/>
+                <w:szCs w:val="22"/>
+                <w:lang w:val="es-ES" w:eastAsia="es-ES" w:bidi="ar-SA"/>
+              </w:rPr>
+            </w:pPr>
+            <w:r>
+              <w:rPr>
+                <w:rFonts w:eastAsia="Times New Roman" w:cs="Times New Roman" w:ascii="Calibri" w:hAnsi="Calibri"/>
+                <w:b/>
+                <w:bCs/>
                 <w:kern w:val="0"/>
                 <w:sz w:val="22"/>
                 <w:szCs w:val="22"/>
@@ -8983,7 +9087,7 @@
               <w:sdtPr>
                 <w:id w:val="1063681255"/>
                 <w14:checkbox>
-                  <w14:checked w14:val="0"/>
+                  <w14:checked w14:val="1"/>
                   <w14:checkedState w14:val="2612"/>
                   <w14:uncheckedState w14:val="2610"/>
                 </w14:checkbox>
@@ -9000,13 +9104,22 @@
                 </w:r>
                 <w:r>
                   <w:rPr>
+                    <w:rFonts w:eastAsia="Times New Roman" w:cs="Times New Roman" w:ascii="arial" w:hAnsi="arial"/>
+                    <w:kern w:val="0"/>
+                    <w:sz w:val="20"/>
+                    <w:szCs w:val="20"/>
+                    <w:lang w:val="es-ES" w:eastAsia="es-ES" w:bidi="ar-SA"/>
+                  </w:rPr>
+                  <w:t>☒</w:t>
+                </w:r>
+                <w:r>
+                  <w:rPr>
                     <w:rFonts w:eastAsia="Times New Roman" w:cs="Segoe UI Symbol" w:ascii="arial" w:hAnsi="arial"/>
                     <w:kern w:val="0"/>
                     <w:sz w:val="20"/>
                     <w:szCs w:val="20"/>
                     <w:lang w:val="es-ES" w:eastAsia="es-ES" w:bidi="ar-SA"/>
                   </w:rPr>
-                  <w:t>☐</w:t>
                 </w:r>
               </w:sdtContent>
             </w:sdt>
@@ -10289,6 +10402,64 @@
           </w:p>
           <w:p>
             <w:pPr>
+              <w:pStyle w:val="Normal"/>
+              <w:widowControl/>
+              <w:numPr>
+                <w:ilvl w:val="0"/>
+                <w:numId w:val="2"/>
+              </w:numPr>
+              <w:spacing w:before="0" w:after="0"/>
+              <w:jc w:val="both"/>
+              <w:rPr>
+                <w:rFonts w:ascii="arial" w:hAnsi="arial" w:eastAsia="Times New Roman" w:cs="Times New Roman"/>
+                <w:kern w:val="0"/>
+                <w:sz w:val="20"/>
+                <w:szCs w:val="20"/>
+                <w:lang w:val="es-ES" w:eastAsia="es-ES" w:bidi="ar-SA"/>
+              </w:rPr>
+            </w:pPr>
+            <w:r>
+              <w:rPr>
+                <w:rFonts w:eastAsia="Times New Roman" w:cs="Times New Roman" w:ascii="arial" w:hAnsi="arial"/>
+                <w:kern w:val="0"/>
+                <w:sz w:val="20"/>
+                <w:szCs w:val="20"/>
+                <w:lang w:val="es-ES" w:eastAsia="es-ES" w:bidi="ar-SA"/>
+              </w:rPr>
+              <w:t xml:space="preserve">2 tarros de bloques lógicos. </w:t>
+            </w:r>
+          </w:p>
+          <w:p>
+            <w:pPr>
+              <w:pStyle w:val="Normal"/>
+              <w:widowControl/>
+              <w:numPr>
+                <w:ilvl w:val="0"/>
+                <w:numId w:val="2"/>
+              </w:numPr>
+              <w:spacing w:before="0" w:after="0"/>
+              <w:jc w:val="both"/>
+              <w:rPr>
+                <w:rFonts w:ascii="arial" w:hAnsi="arial" w:eastAsia="Times New Roman" w:cs="Times New Roman"/>
+                <w:kern w:val="0"/>
+                <w:sz w:val="20"/>
+                <w:szCs w:val="20"/>
+                <w:lang w:val="es-ES" w:eastAsia="es-ES" w:bidi="ar-SA"/>
+              </w:rPr>
+            </w:pPr>
+            <w:r>
+              <w:rPr>
+                <w:rFonts w:eastAsia="Times New Roman" w:cs="Times New Roman" w:ascii="arial" w:hAnsi="arial"/>
+                <w:kern w:val="0"/>
+                <w:sz w:val="20"/>
+                <w:szCs w:val="20"/>
+                <w:lang w:val="es-ES" w:eastAsia="es-ES" w:bidi="ar-SA"/>
+              </w:rPr>
+              <w:t xml:space="preserve">El recurso de aprendizaje Code ans Go para introducir a los niños a la codificación de manera llúdica y gráfica. </w:t>
+            </w:r>
+          </w:p>
+          <w:p>
+            <w:pPr>
               <w:pStyle w:val="ListParagraph"/>
               <w:widowControl/>
               <w:spacing w:before="0" w:after="0"/>
@@ -10559,6 +10730,129 @@
                 <w:szCs w:val="20"/>
                 <w:lang w:val="es-ES" w:eastAsia="es-ES" w:bidi="ar-SA"/>
               </w:rPr>
+              <w:t xml:space="preserve">Canal del curso en WhatsApp: </w:t>
+            </w:r>
+          </w:p>
+          <w:p>
+            <w:pPr>
+              <w:pStyle w:val="Normal"/>
+              <w:widowControl/>
+              <w:spacing w:before="0" w:after="0"/>
+              <w:jc w:val="both"/>
+              <w:rPr>
+                <w:rFonts w:ascii="arial" w:hAnsi="arial" w:eastAsia="Times New Roman" w:cs="Times New Roman"/>
+                <w:kern w:val="0"/>
+                <w:sz w:val="20"/>
+                <w:szCs w:val="20"/>
+                <w:lang w:val="es-ES" w:eastAsia="es-ES" w:bidi="ar-SA"/>
+              </w:rPr>
+            </w:pPr>
+            <w:r>
+              <w:rPr>
+                <w:rFonts w:eastAsia="Times New Roman" w:cs="Times New Roman" w:ascii="arial" w:hAnsi="arial"/>
+                <w:kern w:val="0"/>
+                <w:sz w:val="20"/>
+                <w:szCs w:val="20"/>
+                <w:lang w:val="es-ES" w:eastAsia="es-ES" w:bidi="ar-SA"/>
+              </w:rPr>
+            </w:r>
+          </w:p>
+          <w:p>
+            <w:pPr>
+              <w:pStyle w:val="Normal"/>
+              <w:widowControl/>
+              <w:spacing w:before="0" w:after="0"/>
+              <w:jc w:val="both"/>
+              <w:rPr>
+                <w:rFonts w:ascii="arial" w:hAnsi="arial" w:eastAsia="Times New Roman" w:cs="Times New Roman"/>
+                <w:kern w:val="0"/>
+                <w:sz w:val="20"/>
+                <w:szCs w:val="20"/>
+                <w:lang w:val="es-ES" w:eastAsia="es-ES" w:bidi="ar-SA"/>
+              </w:rPr>
+            </w:pPr>
+            <w:r>
+              <w:rPr>
+                <w:rFonts w:eastAsia="Times New Roman" w:cs="Times New Roman" w:ascii="arial" w:hAnsi="arial"/>
+                <w:kern w:val="0"/>
+                <w:sz w:val="20"/>
+                <w:szCs w:val="20"/>
+                <w:lang w:val="es-ES" w:eastAsia="es-ES" w:bidi="ar-SA"/>
+              </w:rPr>
+              <w:t xml:space="preserve">El correo institucional del profesor: </w:t>
+            </w:r>
+            <w:hyperlink r:id="rId7">
+              <w:r>
+                <w:rPr>
+                  <w:rStyle w:val="Hyperlink"/>
+                  <w:rFonts w:eastAsia="Times New Roman" w:cs="Times New Roman" w:ascii="arial" w:hAnsi="arial"/>
+                  <w:kern w:val="0"/>
+                  <w:sz w:val="20"/>
+                  <w:szCs w:val="20"/>
+                  <w:lang w:val="es-ES" w:eastAsia="es-ES" w:bidi="ar-SA"/>
+                </w:rPr>
+                <w:t>marco.canas@udea.edu.co</w:t>
+              </w:r>
+            </w:hyperlink>
+            <w:hyperlink r:id="rId8">
+              <w:r>
+                <w:rPr>
+                  <w:rFonts w:eastAsia="Times New Roman" w:cs="Times New Roman" w:ascii="arial" w:hAnsi="arial"/>
+                  <w:kern w:val="0"/>
+                  <w:sz w:val="20"/>
+                  <w:szCs w:val="20"/>
+                  <w:lang w:val="es-ES" w:eastAsia="es-ES" w:bidi="ar-SA"/>
+                </w:rPr>
+                <w:t xml:space="preserve">  </w:t>
+              </w:r>
+            </w:hyperlink>
+          </w:p>
+          <w:p>
+            <w:pPr>
+              <w:pStyle w:val="Normal"/>
+              <w:widowControl/>
+              <w:spacing w:before="0" w:after="0"/>
+              <w:jc w:val="both"/>
+              <w:rPr>
+                <w:rFonts w:ascii="arial" w:hAnsi="arial" w:eastAsia="Times New Roman" w:cs="Times New Roman"/>
+                <w:kern w:val="0"/>
+                <w:sz w:val="20"/>
+                <w:szCs w:val="20"/>
+                <w:lang w:val="es-ES" w:eastAsia="es-ES" w:bidi="ar-SA"/>
+              </w:rPr>
+            </w:pPr>
+            <w:r>
+              <w:rPr>
+                <w:rFonts w:eastAsia="Times New Roman" w:cs="Times New Roman" w:ascii="arial" w:hAnsi="arial"/>
+                <w:kern w:val="0"/>
+                <w:sz w:val="20"/>
+                <w:szCs w:val="20"/>
+                <w:lang w:val="es-ES" w:eastAsia="es-ES" w:bidi="ar-SA"/>
+              </w:rPr>
+            </w:r>
+          </w:p>
+          <w:p>
+            <w:pPr>
+              <w:pStyle w:val="Normal"/>
+              <w:widowControl/>
+              <w:spacing w:before="0" w:after="0"/>
+              <w:jc w:val="both"/>
+              <w:rPr>
+                <w:rFonts w:ascii="arial" w:hAnsi="arial" w:eastAsia="Times New Roman" w:cs="Times New Roman"/>
+                <w:kern w:val="0"/>
+                <w:sz w:val="20"/>
+                <w:szCs w:val="20"/>
+                <w:lang w:val="es-ES" w:eastAsia="es-ES" w:bidi="ar-SA"/>
+              </w:rPr>
+            </w:pPr>
+            <w:r>
+              <w:rPr>
+                <w:rFonts w:eastAsia="Times New Roman" w:cs="Times New Roman" w:ascii="arial" w:hAnsi="arial"/>
+                <w:kern w:val="0"/>
+                <w:sz w:val="20"/>
+                <w:szCs w:val="20"/>
+                <w:lang w:val="es-ES" w:eastAsia="es-ES" w:bidi="ar-SA"/>
+              </w:rPr>
             </w:r>
           </w:p>
           <w:p>
@@ -10611,17 +10905,559 @@
               <w:spacing w:before="0" w:after="0"/>
               <w:jc w:val="both"/>
               <w:rPr>
+                <w:rFonts w:eastAsia="Times New Roman" w:cs="Times New Roman"/>
+                <w:kern w:val="0"/>
+                <w:sz w:val="20"/>
+                <w:szCs w:val="20"/>
+                <w:lang w:val="es-ES" w:eastAsia="es-ES" w:bidi="ar-SA"/>
+              </w:rPr>
+            </w:pPr>
+            <w:r>
+              <w:rPr>
+                <w:rFonts w:eastAsia="Times New Roman" w:cs="Times New Roman" w:ascii="Calibri" w:hAnsi="Calibri" w:asciiTheme="minorHAnsi" w:hAnsiTheme="minorHAnsi"/>
+                <w:kern w:val="0"/>
+                <w:sz w:val="20"/>
+                <w:szCs w:val="20"/>
+                <w:lang w:val="es-ES" w:eastAsia="es-ES" w:bidi="ar-SA"/>
+              </w:rPr>
+              <w:t>Estrategias de internacionalización del currículo que se desarrollan para cumplir con las intencionalidades formativas del microcurrículo:</w:t>
+            </w:r>
+          </w:p>
+          <w:p>
+            <w:pPr>
+              <w:pStyle w:val="Normal"/>
+              <w:widowControl/>
+              <w:spacing w:before="0" w:after="0"/>
+              <w:jc w:val="both"/>
+              <w:rPr>
+                <w:rFonts w:ascii="Calibri" w:hAnsi="Calibri" w:eastAsia="Times New Roman" w:cs="Times New Roman" w:asciiTheme="minorHAnsi" w:hAnsiTheme="minorHAnsi"/>
+                <w:kern w:val="0"/>
+                <w:sz w:val="20"/>
+                <w:szCs w:val="20"/>
+                <w:lang w:val="es-ES" w:eastAsia="es-ES" w:bidi="ar-SA"/>
+              </w:rPr>
+            </w:pPr>
+            <w:r>
+              <w:rPr>
+                <w:rFonts w:eastAsia="Times New Roman" w:cs="Times New Roman" w:ascii="Calibri" w:hAnsi="Calibri"/>
+                <w:kern w:val="0"/>
+                <w:sz w:val="20"/>
+                <w:szCs w:val="20"/>
+                <w:lang w:val="es-ES" w:eastAsia="es-ES" w:bidi="ar-SA"/>
+              </w:rPr>
+            </w:r>
+          </w:p>
+          <w:p>
+            <w:pPr>
+              <w:pStyle w:val="Normal"/>
+              <w:widowControl/>
+              <w:spacing w:before="0" w:after="0"/>
+              <w:jc w:val="both"/>
+              <w:rPr>
+                <w:rFonts w:ascii="Calibri" w:hAnsi="Calibri" w:eastAsia="Times New Roman" w:cs="Times New Roman" w:asciiTheme="minorHAnsi" w:hAnsiTheme="minorHAnsi"/>
+                <w:kern w:val="0"/>
+                <w:sz w:val="20"/>
+                <w:szCs w:val="20"/>
+                <w:lang w:val="es-ES" w:eastAsia="es-ES" w:bidi="ar-SA"/>
+              </w:rPr>
+            </w:pPr>
+            <w:r>
+              <w:rPr>
+                <w:rFonts w:eastAsia="Times New Roman" w:cs="Times New Roman" w:ascii="Calibri" w:hAnsi="Calibri"/>
+                <w:kern w:val="0"/>
+                <w:sz w:val="20"/>
+                <w:szCs w:val="20"/>
+                <w:lang w:val="es-ES" w:eastAsia="es-ES" w:bidi="ar-SA"/>
+              </w:rPr>
+              <w:t>Para cumplir con las intencionalidades formativas del microcurrículo del curso "Desarrollo del pensamiento matemático en la infancia," se pueden implementar diversas estrategias de internacionalización del currículo. Estas estrategias están diseñadas para ampliar la perspectiva global de los futuros licenciados y prepararlos para enfrentar desafíos educativos a nivel internacional. A continuación, se describen algunas estrategias clave:</w:t>
+            </w:r>
+          </w:p>
+          <w:p>
+            <w:pPr>
+              <w:pStyle w:val="Normal"/>
+              <w:widowControl/>
+              <w:spacing w:before="0" w:after="0"/>
+              <w:jc w:val="both"/>
+              <w:rPr>
+                <w:rFonts w:ascii="Calibri" w:hAnsi="Calibri" w:eastAsia="Times New Roman" w:cs="Times New Roman" w:asciiTheme="minorHAnsi" w:hAnsiTheme="minorHAnsi"/>
+                <w:kern w:val="0"/>
+                <w:sz w:val="20"/>
+                <w:szCs w:val="20"/>
+                <w:lang w:val="es-ES" w:eastAsia="es-ES" w:bidi="ar-SA"/>
+              </w:rPr>
+            </w:pPr>
+            <w:r>
+              <w:rPr>
+                <w:rFonts w:eastAsia="Times New Roman" w:cs="Times New Roman" w:ascii="Calibri" w:hAnsi="Calibri"/>
+                <w:kern w:val="0"/>
+                <w:sz w:val="20"/>
+                <w:szCs w:val="20"/>
+                <w:lang w:val="es-ES" w:eastAsia="es-ES" w:bidi="ar-SA"/>
+              </w:rPr>
+            </w:r>
+          </w:p>
+          <w:p>
+            <w:pPr>
+              <w:pStyle w:val="Normal"/>
+              <w:widowControl/>
+              <w:spacing w:before="0" w:after="0"/>
+              <w:jc w:val="both"/>
+              <w:rPr>
+                <w:rFonts w:ascii="Calibri" w:hAnsi="Calibri" w:eastAsia="Times New Roman" w:cs="Times New Roman" w:asciiTheme="minorHAnsi" w:hAnsiTheme="minorHAnsi"/>
+                <w:b/>
+                <w:bCs/>
+                <w:kern w:val="0"/>
+                <w:sz w:val="20"/>
+                <w:szCs w:val="20"/>
+                <w:lang w:val="es-ES" w:eastAsia="es-ES" w:bidi="ar-SA"/>
+              </w:rPr>
+            </w:pPr>
+            <w:r>
+              <w:rPr>
+                <w:rFonts w:eastAsia="Times New Roman" w:cs="Times New Roman" w:ascii="Calibri" w:hAnsi="Calibri"/>
+                <w:b/>
+                <w:bCs/>
+                <w:kern w:val="0"/>
+                <w:sz w:val="20"/>
+                <w:szCs w:val="20"/>
+                <w:lang w:val="es-ES" w:eastAsia="es-ES" w:bidi="ar-SA"/>
+              </w:rPr>
+              <w:t>1. Participación en Eventos Nacionales e Internacionales:</w:t>
+            </w:r>
+          </w:p>
+          <w:p>
+            <w:pPr>
+              <w:pStyle w:val="Normal"/>
+              <w:widowControl/>
+              <w:spacing w:before="0" w:after="0"/>
+              <w:jc w:val="both"/>
+              <w:rPr>
+                <w:rFonts w:ascii="Calibri" w:hAnsi="Calibri" w:eastAsia="Times New Roman" w:cs="Times New Roman" w:asciiTheme="minorHAnsi" w:hAnsiTheme="minorHAnsi"/>
+                <w:kern w:val="0"/>
+                <w:sz w:val="20"/>
+                <w:szCs w:val="20"/>
+                <w:lang w:val="es-ES" w:eastAsia="es-ES" w:bidi="ar-SA"/>
+              </w:rPr>
+            </w:pPr>
+            <w:r>
+              <w:rPr>
+                <w:rFonts w:eastAsia="Times New Roman" w:cs="Times New Roman" w:ascii="Calibri" w:hAnsi="Calibri"/>
+                <w:kern w:val="0"/>
+                <w:sz w:val="20"/>
+                <w:szCs w:val="20"/>
+                <w:lang w:val="es-ES" w:eastAsia="es-ES" w:bidi="ar-SA"/>
+              </w:rPr>
+              <w:t xml:space="preserve">   </w:t>
+            </w:r>
+            <w:r>
+              <w:rPr>
+                <w:rFonts w:eastAsia="Times New Roman" w:cs="Times New Roman" w:ascii="Calibri" w:hAnsi="Calibri"/>
+                <w:kern w:val="0"/>
+                <w:sz w:val="20"/>
+                <w:szCs w:val="20"/>
+                <w:lang w:val="es-ES" w:eastAsia="es-ES" w:bidi="ar-SA"/>
+              </w:rPr>
+              <w:t>Fomentar la participación de los estudiantes en conferencias, simposios y talleres nacionales e internacionales relacionados con la educación matemática y la tecnología educativa. Estos eventos proporcionan a los futuros docentes la oportunidad de interactuar con expertos, compartir experiencias y aprender sobre las últimas tendencias y prácticas en el campo de la educación infantil a nivel global.</w:t>
+            </w:r>
+          </w:p>
+          <w:p>
+            <w:pPr>
+              <w:pStyle w:val="Normal"/>
+              <w:widowControl/>
+              <w:spacing w:before="0" w:after="0"/>
+              <w:jc w:val="both"/>
+              <w:rPr>
+                <w:rFonts w:ascii="Calibri" w:hAnsi="Calibri" w:eastAsia="Times New Roman" w:cs="Times New Roman" w:asciiTheme="minorHAnsi" w:hAnsiTheme="minorHAnsi"/>
+                <w:kern w:val="0"/>
+                <w:sz w:val="20"/>
+                <w:szCs w:val="20"/>
+                <w:lang w:val="es-ES" w:eastAsia="es-ES" w:bidi="ar-SA"/>
+              </w:rPr>
+            </w:pPr>
+            <w:r>
+              <w:rPr>
+                <w:rFonts w:eastAsia="Times New Roman" w:cs="Times New Roman" w:ascii="Calibri" w:hAnsi="Calibri"/>
+                <w:kern w:val="0"/>
+                <w:sz w:val="20"/>
+                <w:szCs w:val="20"/>
+                <w:lang w:val="es-ES" w:eastAsia="es-ES" w:bidi="ar-SA"/>
+              </w:rPr>
+            </w:r>
+          </w:p>
+          <w:p>
+            <w:pPr>
+              <w:pStyle w:val="Normal"/>
+              <w:widowControl/>
+              <w:spacing w:before="0" w:after="0"/>
+              <w:jc w:val="both"/>
+              <w:rPr>
+                <w:rFonts w:ascii="Calibri" w:hAnsi="Calibri" w:eastAsia="Times New Roman" w:cs="Times New Roman" w:asciiTheme="minorHAnsi" w:hAnsiTheme="minorHAnsi"/>
+                <w:b/>
+                <w:bCs/>
+                <w:kern w:val="0"/>
+                <w:sz w:val="20"/>
+                <w:szCs w:val="20"/>
+                <w:lang w:val="es-ES" w:eastAsia="es-ES" w:bidi="ar-SA"/>
+              </w:rPr>
+            </w:pPr>
+            <w:r>
+              <w:rPr>
+                <w:rFonts w:eastAsia="Times New Roman" w:cs="Times New Roman" w:ascii="Calibri" w:hAnsi="Calibri"/>
+                <w:b/>
+                <w:bCs/>
+                <w:kern w:val="0"/>
+                <w:sz w:val="20"/>
+                <w:szCs w:val="20"/>
+                <w:lang w:val="es-ES" w:eastAsia="es-ES" w:bidi="ar-SA"/>
+              </w:rPr>
+              <w:t>2. Colaboraciones Internacionales en Proyectos de Investigación:</w:t>
+            </w:r>
+          </w:p>
+          <w:p>
+            <w:pPr>
+              <w:pStyle w:val="Normal"/>
+              <w:widowControl/>
+              <w:spacing w:before="0" w:after="0"/>
+              <w:jc w:val="both"/>
+              <w:rPr>
+                <w:rFonts w:ascii="Calibri" w:hAnsi="Calibri" w:eastAsia="Times New Roman" w:cs="Times New Roman" w:asciiTheme="minorHAnsi" w:hAnsiTheme="minorHAnsi"/>
+                <w:kern w:val="0"/>
+                <w:sz w:val="20"/>
+                <w:szCs w:val="20"/>
+                <w:lang w:val="es-ES" w:eastAsia="es-ES" w:bidi="ar-SA"/>
+              </w:rPr>
+            </w:pPr>
+            <w:r>
+              <w:rPr>
+                <w:rFonts w:eastAsia="Times New Roman" w:cs="Times New Roman" w:ascii="Calibri" w:hAnsi="Calibri"/>
+                <w:kern w:val="0"/>
+                <w:sz w:val="20"/>
+                <w:szCs w:val="20"/>
+                <w:lang w:val="es-ES" w:eastAsia="es-ES" w:bidi="ar-SA"/>
+              </w:rPr>
+              <w:t xml:space="preserve">   </w:t>
+            </w:r>
+            <w:r>
+              <w:rPr>
+                <w:rFonts w:eastAsia="Times New Roman" w:cs="Times New Roman" w:ascii="Calibri" w:hAnsi="Calibri"/>
+                <w:kern w:val="0"/>
+                <w:sz w:val="20"/>
+                <w:szCs w:val="20"/>
+                <w:lang w:val="es-ES" w:eastAsia="es-ES" w:bidi="ar-SA"/>
+              </w:rPr>
+              <w:t>Promover la colaboración con instituciones educativas y de investigación internacionales en proyectos relacionados con el desarrollo del pensamiento matemático y el uso de tecnologías en la educación infantil. Estas colaboraciones pueden incluir intercambios de investigaciones, co-autores en publicaciones académicas y participación en proyectos conjuntos.</w:t>
+            </w:r>
+          </w:p>
+          <w:p>
+            <w:pPr>
+              <w:pStyle w:val="Normal"/>
+              <w:widowControl/>
+              <w:spacing w:before="0" w:after="0"/>
+              <w:jc w:val="both"/>
+              <w:rPr>
                 <w:rFonts w:ascii="Calibri" w:hAnsi="Calibri" w:asciiTheme="minorHAnsi" w:hAnsiTheme="minorHAnsi"/>
               </w:rPr>
             </w:pPr>
             <w:r>
               <w:rPr>
-                <w:rFonts w:eastAsia="Times New Roman" w:cs="Times New Roman" w:ascii="Calibri" w:hAnsi="Calibri" w:asciiTheme="minorHAnsi" w:hAnsiTheme="minorHAnsi"/>
-                <w:kern w:val="0"/>
-                <w:szCs w:val="20"/>
-                <w:lang w:val="es-ES" w:eastAsia="es-ES" w:bidi="ar-SA"/>
-              </w:rPr>
-              <w:t>Estrategias de internacionalización del currículo que se desarrollan para cumplir con las intencionalidades formativas del microcurrículo:</w:t>
+                <w:rFonts w:eastAsia="Times New Roman" w:cs="Times New Roman" w:ascii="Calibri" w:hAnsi="Calibri"/>
+                <w:kern w:val="0"/>
+                <w:szCs w:val="20"/>
+                <w:lang w:val="es-ES" w:eastAsia="es-ES" w:bidi="ar-SA"/>
+              </w:rPr>
+            </w:r>
+          </w:p>
+          <w:p>
+            <w:pPr>
+              <w:pStyle w:val="Normal"/>
+              <w:widowControl/>
+              <w:spacing w:before="0" w:after="0"/>
+              <w:jc w:val="both"/>
+              <w:rPr>
+                <w:rFonts w:ascii="Calibri" w:hAnsi="Calibri" w:eastAsia="Times New Roman" w:cs="Times New Roman" w:asciiTheme="minorHAnsi" w:hAnsiTheme="minorHAnsi"/>
+                <w:b/>
+                <w:bCs/>
+                <w:kern w:val="0"/>
+                <w:sz w:val="20"/>
+                <w:szCs w:val="20"/>
+                <w:lang w:val="es-ES" w:eastAsia="es-ES" w:bidi="ar-SA"/>
+              </w:rPr>
+            </w:pPr>
+            <w:r>
+              <w:rPr>
+                <w:rFonts w:eastAsia="Times New Roman" w:cs="Times New Roman" w:ascii="Calibri" w:hAnsi="Calibri"/>
+                <w:b/>
+                <w:bCs/>
+                <w:kern w:val="0"/>
+                <w:sz w:val="20"/>
+                <w:szCs w:val="20"/>
+                <w:lang w:val="es-ES" w:eastAsia="es-ES" w:bidi="ar-SA"/>
+              </w:rPr>
+              <w:t>3. Integración de Recursos Educativos Internacionales:</w:t>
+            </w:r>
+          </w:p>
+          <w:p>
+            <w:pPr>
+              <w:pStyle w:val="Normal"/>
+              <w:widowControl/>
+              <w:spacing w:before="0" w:after="0"/>
+              <w:jc w:val="both"/>
+              <w:rPr>
+                <w:rFonts w:ascii="Calibri" w:hAnsi="Calibri" w:eastAsia="Times New Roman" w:cs="Times New Roman" w:asciiTheme="minorHAnsi" w:hAnsiTheme="minorHAnsi"/>
+                <w:kern w:val="0"/>
+                <w:sz w:val="20"/>
+                <w:szCs w:val="20"/>
+                <w:lang w:val="es-ES" w:eastAsia="es-ES" w:bidi="ar-SA"/>
+              </w:rPr>
+            </w:pPr>
+            <w:r>
+              <w:rPr>
+                <w:rFonts w:eastAsia="Times New Roman" w:cs="Times New Roman" w:ascii="Calibri" w:hAnsi="Calibri"/>
+                <w:kern w:val="0"/>
+                <w:sz w:val="20"/>
+                <w:szCs w:val="20"/>
+                <w:lang w:val="es-ES" w:eastAsia="es-ES" w:bidi="ar-SA"/>
+              </w:rPr>
+              <w:t xml:space="preserve">   </w:t>
+            </w:r>
+            <w:r>
+              <w:rPr>
+                <w:rFonts w:eastAsia="Times New Roman" w:cs="Times New Roman" w:ascii="Calibri" w:hAnsi="Calibri"/>
+                <w:kern w:val="0"/>
+                <w:sz w:val="20"/>
+                <w:szCs w:val="20"/>
+                <w:lang w:val="es-ES" w:eastAsia="es-ES" w:bidi="ar-SA"/>
+              </w:rPr>
+              <w:t>Incorporar recursos educativos digitales y materiales didácticos desarrollados por instituciones y expertos internacionales. Esto incluye el uso de plataformas globales de aprendizaje, bibliotecas digitales, y materiales educativos que reflejan enfoques y metodologías internacionales.</w:t>
+            </w:r>
+          </w:p>
+          <w:p>
+            <w:pPr>
+              <w:pStyle w:val="Normal"/>
+              <w:widowControl/>
+              <w:spacing w:before="0" w:after="0"/>
+              <w:jc w:val="both"/>
+              <w:rPr>
+                <w:rFonts w:ascii="Calibri" w:hAnsi="Calibri" w:eastAsia="Times New Roman" w:cs="Times New Roman" w:asciiTheme="minorHAnsi" w:hAnsiTheme="minorHAnsi"/>
+                <w:kern w:val="0"/>
+                <w:sz w:val="20"/>
+                <w:szCs w:val="20"/>
+                <w:lang w:val="es-ES" w:eastAsia="es-ES" w:bidi="ar-SA"/>
+              </w:rPr>
+            </w:pPr>
+            <w:r>
+              <w:rPr>
+                <w:rFonts w:eastAsia="Times New Roman" w:cs="Times New Roman" w:ascii="Calibri" w:hAnsi="Calibri"/>
+                <w:kern w:val="0"/>
+                <w:sz w:val="20"/>
+                <w:szCs w:val="20"/>
+                <w:lang w:val="es-ES" w:eastAsia="es-ES" w:bidi="ar-SA"/>
+              </w:rPr>
+            </w:r>
+          </w:p>
+          <w:p>
+            <w:pPr>
+              <w:pStyle w:val="Normal"/>
+              <w:widowControl/>
+              <w:spacing w:before="0" w:after="0"/>
+              <w:jc w:val="both"/>
+              <w:rPr>
+                <w:rFonts w:ascii="Calibri" w:hAnsi="Calibri" w:eastAsia="Times New Roman" w:cs="Times New Roman" w:asciiTheme="minorHAnsi" w:hAnsiTheme="minorHAnsi"/>
+                <w:b/>
+                <w:bCs/>
+                <w:kern w:val="0"/>
+                <w:sz w:val="20"/>
+                <w:szCs w:val="20"/>
+                <w:lang w:val="es-ES" w:eastAsia="es-ES" w:bidi="ar-SA"/>
+              </w:rPr>
+            </w:pPr>
+            <w:r>
+              <w:rPr>
+                <w:rFonts w:eastAsia="Times New Roman" w:cs="Times New Roman" w:ascii="Calibri" w:hAnsi="Calibri"/>
+                <w:b/>
+                <w:bCs/>
+                <w:kern w:val="0"/>
+                <w:sz w:val="20"/>
+                <w:szCs w:val="20"/>
+                <w:lang w:val="es-ES" w:eastAsia="es-ES" w:bidi="ar-SA"/>
+              </w:rPr>
+              <w:t>4. Diseño de Actividades Multiculturales:</w:t>
+            </w:r>
+          </w:p>
+          <w:p>
+            <w:pPr>
+              <w:pStyle w:val="Normal"/>
+              <w:widowControl/>
+              <w:spacing w:before="0" w:after="0"/>
+              <w:jc w:val="both"/>
+              <w:rPr>
+                <w:rFonts w:ascii="Calibri" w:hAnsi="Calibri" w:eastAsia="Times New Roman" w:cs="Times New Roman" w:asciiTheme="minorHAnsi" w:hAnsiTheme="minorHAnsi"/>
+                <w:kern w:val="0"/>
+                <w:sz w:val="20"/>
+                <w:szCs w:val="20"/>
+                <w:lang w:val="es-ES" w:eastAsia="es-ES" w:bidi="ar-SA"/>
+              </w:rPr>
+            </w:pPr>
+            <w:r>
+              <w:rPr>
+                <w:rFonts w:eastAsia="Times New Roman" w:cs="Times New Roman" w:ascii="Calibri" w:hAnsi="Calibri"/>
+                <w:kern w:val="0"/>
+                <w:sz w:val="20"/>
+                <w:szCs w:val="20"/>
+                <w:lang w:val="es-ES" w:eastAsia="es-ES" w:bidi="ar-SA"/>
+              </w:rPr>
+              <w:t xml:space="preserve">   </w:t>
+            </w:r>
+            <w:r>
+              <w:rPr>
+                <w:rFonts w:eastAsia="Times New Roman" w:cs="Times New Roman" w:ascii="Calibri" w:hAnsi="Calibri"/>
+                <w:kern w:val="0"/>
+                <w:sz w:val="20"/>
+                <w:szCs w:val="20"/>
+                <w:lang w:val="es-ES" w:eastAsia="es-ES" w:bidi="ar-SA"/>
+              </w:rPr>
+              <w:t>Diseñar actividades y proyectos que incluyan perspectivas multiculturales y que consideren las diversas experiencias y contextos de los estudiantes. Por ejemplo, los futuros docentes pueden trabajar en proyectos que exploren cómo se enseña el pensamiento matemático en diferentes países y culturas, y aplicar estos enfoques en sus propios contextos educativos.</w:t>
+            </w:r>
+          </w:p>
+          <w:p>
+            <w:pPr>
+              <w:pStyle w:val="Normal"/>
+              <w:widowControl/>
+              <w:spacing w:before="0" w:after="0"/>
+              <w:jc w:val="both"/>
+              <w:rPr>
+                <w:rFonts w:ascii="Calibri" w:hAnsi="Calibri" w:eastAsia="Times New Roman" w:cs="Times New Roman" w:asciiTheme="minorHAnsi" w:hAnsiTheme="minorHAnsi"/>
+                <w:kern w:val="0"/>
+                <w:sz w:val="20"/>
+                <w:szCs w:val="20"/>
+                <w:lang w:val="es-ES" w:eastAsia="es-ES" w:bidi="ar-SA"/>
+              </w:rPr>
+            </w:pPr>
+            <w:r>
+              <w:rPr>
+                <w:rFonts w:eastAsia="Times New Roman" w:cs="Times New Roman" w:ascii="Calibri" w:hAnsi="Calibri"/>
+                <w:kern w:val="0"/>
+                <w:sz w:val="20"/>
+                <w:szCs w:val="20"/>
+                <w:lang w:val="es-ES" w:eastAsia="es-ES" w:bidi="ar-SA"/>
+              </w:rPr>
+            </w:r>
+          </w:p>
+          <w:p>
+            <w:pPr>
+              <w:pStyle w:val="Normal"/>
+              <w:widowControl/>
+              <w:spacing w:before="0" w:after="0"/>
+              <w:jc w:val="both"/>
+              <w:rPr>
+                <w:rFonts w:ascii="Calibri" w:hAnsi="Calibri" w:eastAsia="Times New Roman" w:cs="Times New Roman" w:asciiTheme="minorHAnsi" w:hAnsiTheme="minorHAnsi"/>
+                <w:b/>
+                <w:bCs/>
+                <w:kern w:val="0"/>
+                <w:sz w:val="20"/>
+                <w:szCs w:val="20"/>
+                <w:lang w:val="es-ES" w:eastAsia="es-ES" w:bidi="ar-SA"/>
+              </w:rPr>
+            </w:pPr>
+            <w:r>
+              <w:rPr>
+                <w:rFonts w:eastAsia="Times New Roman" w:cs="Times New Roman" w:ascii="Calibri" w:hAnsi="Calibri"/>
+                <w:b/>
+                <w:bCs/>
+                <w:kern w:val="0"/>
+                <w:sz w:val="20"/>
+                <w:szCs w:val="20"/>
+                <w:lang w:val="es-ES" w:eastAsia="es-ES" w:bidi="ar-SA"/>
+              </w:rPr>
+              <w:t>5. Movilidad Académica y Estancias Internacionales:</w:t>
+            </w:r>
+          </w:p>
+          <w:p>
+            <w:pPr>
+              <w:pStyle w:val="Normal"/>
+              <w:widowControl/>
+              <w:spacing w:before="0" w:after="0"/>
+              <w:jc w:val="both"/>
+              <w:rPr>
+                <w:rFonts w:ascii="Calibri" w:hAnsi="Calibri" w:eastAsia="Times New Roman" w:cs="Times New Roman" w:asciiTheme="minorHAnsi" w:hAnsiTheme="minorHAnsi"/>
+                <w:kern w:val="0"/>
+                <w:sz w:val="20"/>
+                <w:szCs w:val="20"/>
+                <w:lang w:val="es-ES" w:eastAsia="es-ES" w:bidi="ar-SA"/>
+              </w:rPr>
+            </w:pPr>
+            <w:r>
+              <w:rPr>
+                <w:rFonts w:eastAsia="Times New Roman" w:cs="Times New Roman" w:ascii="Calibri" w:hAnsi="Calibri"/>
+                <w:kern w:val="0"/>
+                <w:sz w:val="20"/>
+                <w:szCs w:val="20"/>
+                <w:lang w:val="es-ES" w:eastAsia="es-ES" w:bidi="ar-SA"/>
+              </w:rPr>
+              <w:t xml:space="preserve">   </w:t>
+            </w:r>
+            <w:r>
+              <w:rPr>
+                <w:rFonts w:eastAsia="Times New Roman" w:cs="Times New Roman" w:ascii="Calibri" w:hAnsi="Calibri"/>
+                <w:kern w:val="0"/>
+                <w:sz w:val="20"/>
+                <w:szCs w:val="20"/>
+                <w:lang w:val="es-ES" w:eastAsia="es-ES" w:bidi="ar-SA"/>
+              </w:rPr>
+              <w:t>Facilitar la movilidad académica para que los estudiantes puedan participar en intercambios académicos o realizar estancias en instituciones educativas de otros países. Esta experiencia internacional les permitirá conocer diferentes enfoques pedagógicos y enriquecer su formación profesional.</w:t>
+            </w:r>
+          </w:p>
+          <w:p>
+            <w:pPr>
+              <w:pStyle w:val="Normal"/>
+              <w:widowControl/>
+              <w:spacing w:before="0" w:after="0"/>
+              <w:jc w:val="both"/>
+              <w:rPr>
+                <w:rFonts w:ascii="Calibri" w:hAnsi="Calibri" w:eastAsia="Times New Roman" w:cs="Times New Roman" w:asciiTheme="minorHAnsi" w:hAnsiTheme="minorHAnsi"/>
+                <w:kern w:val="0"/>
+                <w:sz w:val="20"/>
+                <w:szCs w:val="20"/>
+                <w:lang w:val="es-ES" w:eastAsia="es-ES" w:bidi="ar-SA"/>
+              </w:rPr>
+            </w:pPr>
+            <w:r>
+              <w:rPr>
+                <w:rFonts w:eastAsia="Times New Roman" w:cs="Times New Roman" w:ascii="Calibri" w:hAnsi="Calibri"/>
+                <w:kern w:val="0"/>
+                <w:sz w:val="20"/>
+                <w:szCs w:val="20"/>
+                <w:lang w:val="es-ES" w:eastAsia="es-ES" w:bidi="ar-SA"/>
+              </w:rPr>
+            </w:r>
+          </w:p>
+          <w:p>
+            <w:pPr>
+              <w:pStyle w:val="Normal"/>
+              <w:widowControl/>
+              <w:spacing w:before="0" w:after="0"/>
+              <w:jc w:val="both"/>
+              <w:rPr>
+                <w:rFonts w:ascii="Calibri" w:hAnsi="Calibri" w:eastAsia="Times New Roman" w:cs="Times New Roman" w:asciiTheme="minorHAnsi" w:hAnsiTheme="minorHAnsi"/>
+                <w:b/>
+                <w:bCs/>
+                <w:kern w:val="0"/>
+                <w:sz w:val="20"/>
+                <w:szCs w:val="20"/>
+                <w:lang w:val="es-ES" w:eastAsia="es-ES" w:bidi="ar-SA"/>
+              </w:rPr>
+            </w:pPr>
+            <w:r>
+              <w:rPr>
+                <w:rFonts w:eastAsia="Times New Roman" w:cs="Times New Roman" w:ascii="Calibri" w:hAnsi="Calibri"/>
+                <w:b/>
+                <w:bCs/>
+                <w:kern w:val="0"/>
+                <w:sz w:val="20"/>
+                <w:szCs w:val="20"/>
+                <w:lang w:val="es-ES" w:eastAsia="es-ES" w:bidi="ar-SA"/>
+              </w:rPr>
+              <w:t>6. Desarrollo de Competencias Globales:</w:t>
             </w:r>
           </w:p>
           <w:p>
@@ -10638,9 +11474,30 @@
               <w:rPr>
                 <w:rFonts w:eastAsia="Times New Roman" w:cs="Times New Roman" w:ascii="Calibri" w:hAnsi="Calibri"/>
                 <w:kern w:val="0"/>
-                <w:szCs w:val="20"/>
-                <w:lang w:val="es-ES" w:eastAsia="es-ES" w:bidi="ar-SA"/>
-              </w:rPr>
+                <w:sz w:val="20"/>
+                <w:szCs w:val="20"/>
+                <w:lang w:val="es-ES" w:eastAsia="es-ES" w:bidi="ar-SA"/>
+              </w:rPr>
+              <w:t xml:space="preserve">   </w:t>
+            </w:r>
+            <w:r>
+              <w:rPr>
+                <w:rFonts w:eastAsia="Times New Roman" w:cs="Times New Roman" w:ascii="Calibri" w:hAnsi="Calibri"/>
+                <w:kern w:val="0"/>
+                <w:sz w:val="20"/>
+                <w:szCs w:val="20"/>
+                <w:lang w:val="es-ES" w:eastAsia="es-ES" w:bidi="ar-SA"/>
+              </w:rPr>
+              <w:t>Incluir en el currículo actividades que desarrollen competencias globales, como la comunicación intercultural, la resolución de problemas en contextos diversos, y la</w:t>
+            </w:r>
+            <w:r>
+              <w:rPr>
+                <w:rFonts w:eastAsia="Times New Roman" w:cs="Times New Roman" w:ascii="Calibri" w:hAnsi="Calibri"/>
+                <w:kern w:val="0"/>
+                <w:szCs w:val="20"/>
+                <w:lang w:val="es-ES" w:eastAsia="es-ES" w:bidi="ar-SA"/>
+              </w:rPr>
+              <w:t xml:space="preserve"> capacidad de trabajar en equipos internacionales. Estas competencias son esenciales para los docentes que trabajan en un entorno globalizado.</w:t>
             </w:r>
           </w:p>
           <w:p>
@@ -10660,7 +11517,70 @@
                 <w:szCs w:val="20"/>
                 <w:lang w:val="es-ES" w:eastAsia="es-ES" w:bidi="ar-SA"/>
               </w:rPr>
-              <w:t>Para cumplir con las intencionalidades formativas del microcurrículo del curso "Desarrollo del pensamiento matemático en la infancia," se pueden implementar diversas estrategias de internacionalización del currículo. Estas estrategias están diseñadas para ampliar la perspectiva global de los futuros licenciados y prepararlos para enfrentar desafíos educativos a nivel internacional. A continuación, se describen algunas estrategias clave:</w:t>
+            </w:r>
+          </w:p>
+          <w:p>
+            <w:pPr>
+              <w:pStyle w:val="Normal"/>
+              <w:widowControl/>
+              <w:spacing w:before="0" w:after="0"/>
+              <w:jc w:val="both"/>
+              <w:rPr>
+                <w:rFonts w:ascii="Calibri" w:hAnsi="Calibri" w:eastAsia="Times New Roman" w:cs="Times New Roman" w:asciiTheme="minorHAnsi" w:hAnsiTheme="minorHAnsi"/>
+                <w:b/>
+                <w:bCs/>
+                <w:kern w:val="0"/>
+                <w:sz w:val="20"/>
+                <w:szCs w:val="20"/>
+                <w:lang w:val="es-ES" w:eastAsia="es-ES" w:bidi="ar-SA"/>
+              </w:rPr>
+            </w:pPr>
+            <w:r>
+              <w:rPr>
+                <w:rFonts w:eastAsia="Times New Roman" w:cs="Times New Roman" w:ascii="Calibri" w:hAnsi="Calibri"/>
+                <w:b/>
+                <w:bCs/>
+                <w:kern w:val="0"/>
+                <w:sz w:val="20"/>
+                <w:szCs w:val="20"/>
+                <w:lang w:val="es-ES" w:eastAsia="es-ES" w:bidi="ar-SA"/>
+              </w:rPr>
+              <w:t>7. Uso de Tecnologías de Comunicación Global:</w:t>
+            </w:r>
+          </w:p>
+          <w:p>
+            <w:pPr>
+              <w:pStyle w:val="Normal"/>
+              <w:widowControl/>
+              <w:spacing w:before="0" w:after="0"/>
+              <w:jc w:val="both"/>
+              <w:rPr>
+                <w:rFonts w:ascii="Calibri" w:hAnsi="Calibri" w:eastAsia="Times New Roman" w:cs="Times New Roman" w:asciiTheme="minorHAnsi" w:hAnsiTheme="minorHAnsi"/>
+                <w:kern w:val="0"/>
+                <w:sz w:val="20"/>
+                <w:szCs w:val="20"/>
+                <w:lang w:val="es-ES" w:eastAsia="es-ES" w:bidi="ar-SA"/>
+              </w:rPr>
+            </w:pPr>
+            <w:r>
+              <w:rPr>
+                <w:rFonts w:eastAsia="Times New Roman" w:cs="Times New Roman" w:ascii="Calibri" w:hAnsi="Calibri"/>
+                <w:kern w:val="0"/>
+                <w:sz w:val="20"/>
+                <w:szCs w:val="20"/>
+                <w:lang w:val="es-ES" w:eastAsia="es-ES" w:bidi="ar-SA"/>
+              </w:rPr>
+              <w:t xml:space="preserve">   </w:t>
+            </w:r>
+            <w:r>
+              <w:rPr>
+                <w:rFonts w:eastAsia="Times New Roman" w:cs="Times New Roman" w:ascii="Calibri" w:hAnsi="Calibri"/>
+                <w:kern w:val="0"/>
+                <w:sz w:val="20"/>
+                <w:szCs w:val="20"/>
+                <w:lang w:val="es-ES" w:eastAsia="es-ES" w:bidi="ar-SA"/>
+              </w:rPr>
+              <w:t>Aprovechar tecnologías de comunicación y colaboración en línea para conectar a los estudiantes con colegas y expertos internacionales. Plataformas como videoconferencias, foros en línea y redes sociales académicas permiten la colaboración y el intercambio de ideas a nivel global.</w:t>
             </w:r>
           </w:p>
           <w:p>
@@ -10689,40 +11609,47 @@
               <w:spacing w:before="0" w:after="0"/>
               <w:jc w:val="both"/>
               <w:rPr>
-                <w:rFonts w:ascii="Calibri" w:hAnsi="Calibri" w:eastAsia="Times New Roman" w:cs="Times New Roman" w:asciiTheme="minorHAnsi" w:hAnsiTheme="minorHAnsi"/>
-                <w:b/>
-                <w:bCs/>
-                <w:kern w:val="0"/>
-                <w:szCs w:val="20"/>
-                <w:lang w:val="es-ES" w:eastAsia="es-ES" w:bidi="ar-SA"/>
-              </w:rPr>
-            </w:pPr>
-            <w:r>
-              <w:rPr>
-                <w:rFonts w:eastAsia="Times New Roman" w:cs="Times New Roman" w:ascii="Calibri" w:hAnsi="Calibri"/>
-                <w:b/>
-                <w:bCs/>
-                <w:kern w:val="0"/>
-                <w:szCs w:val="20"/>
-                <w:lang w:val="es-ES" w:eastAsia="es-ES" w:bidi="ar-SA"/>
-              </w:rPr>
-              <w:t>1. Participación en Eventos Nacionales e Internacionales:</w:t>
-            </w:r>
-          </w:p>
-          <w:p>
-            <w:pPr>
-              <w:pStyle w:val="Normal"/>
-              <w:widowControl/>
-              <w:spacing w:before="0" w:after="0"/>
-              <w:jc w:val="both"/>
-              <w:rPr>
-                <w:rFonts w:ascii="Calibri" w:hAnsi="Calibri" w:asciiTheme="minorHAnsi" w:hAnsiTheme="minorHAnsi"/>
-              </w:rPr>
-            </w:pPr>
-            <w:r>
-              <w:rPr>
-                <w:rFonts w:eastAsia="Times New Roman" w:cs="Times New Roman" w:ascii="Calibri" w:hAnsi="Calibri"/>
-                <w:kern w:val="0"/>
+                <w:rFonts w:ascii="arial" w:hAnsi="arial" w:eastAsia="Times New Roman" w:cs="Times New Roman"/>
+                <w:b/>
+                <w:bCs/>
+                <w:kern w:val="0"/>
+                <w:sz w:val="20"/>
+                <w:szCs w:val="20"/>
+                <w:lang w:val="es-ES" w:eastAsia="es-ES" w:bidi="ar-SA"/>
+              </w:rPr>
+            </w:pPr>
+            <w:r>
+              <w:rPr>
+                <w:rFonts w:eastAsia="Times New Roman" w:cs="Times New Roman" w:ascii="arial" w:hAnsi="arial"/>
+                <w:b/>
+                <w:bCs/>
+                <w:kern w:val="0"/>
+                <w:sz w:val="20"/>
+                <w:szCs w:val="20"/>
+                <w:lang w:val="es-ES" w:eastAsia="es-ES" w:bidi="ar-SA"/>
+              </w:rPr>
+              <w:t>8. Implementación de Proyectos Internacionales:</w:t>
+            </w:r>
+          </w:p>
+          <w:p>
+            <w:pPr>
+              <w:pStyle w:val="Normal"/>
+              <w:widowControl/>
+              <w:spacing w:before="0" w:after="0"/>
+              <w:jc w:val="both"/>
+              <w:rPr>
+                <w:rFonts w:ascii="arial" w:hAnsi="arial" w:eastAsia="Times New Roman" w:cs="Times New Roman"/>
+                <w:kern w:val="0"/>
+                <w:sz w:val="20"/>
+                <w:szCs w:val="20"/>
+                <w:lang w:val="es-ES" w:eastAsia="es-ES" w:bidi="ar-SA"/>
+              </w:rPr>
+            </w:pPr>
+            <w:r>
+              <w:rPr>
+                <w:rFonts w:eastAsia="Times New Roman" w:cs="Times New Roman" w:ascii="arial" w:hAnsi="arial"/>
+                <w:kern w:val="0"/>
+                <w:sz w:val="20"/>
                 <w:szCs w:val="20"/>
                 <w:lang w:val="es-ES" w:eastAsia="es-ES" w:bidi="ar-SA"/>
               </w:rPr>
@@ -10730,533 +11657,9 @@
             </w:r>
             <w:r>
               <w:rPr>
-                <w:rFonts w:eastAsia="Times New Roman" w:cs="Times New Roman" w:ascii="Calibri" w:hAnsi="Calibri"/>
-                <w:kern w:val="0"/>
-                <w:szCs w:val="20"/>
-                <w:lang w:val="es-ES" w:eastAsia="es-ES" w:bidi="ar-SA"/>
-              </w:rPr>
-              <w:t>Fomentar la participación de los estudiantes en conferencias, simposios y talleres nacionales e internacionales relacionados con la educación matemática y la tecnología educativa. Estos eventos proporcionan a los futuros docentes la oportunidad de interactuar con expertos, compartir experiencias y aprender sobre las últimas tendencias y prácticas en el campo de la educación infantil a nivel global.</w:t>
-            </w:r>
-          </w:p>
-          <w:p>
-            <w:pPr>
-              <w:pStyle w:val="Normal"/>
-              <w:widowControl/>
-              <w:spacing w:before="0" w:after="0"/>
-              <w:jc w:val="both"/>
-              <w:rPr>
-                <w:rFonts w:ascii="Calibri" w:hAnsi="Calibri" w:asciiTheme="minorHAnsi" w:hAnsiTheme="minorHAnsi"/>
-              </w:rPr>
-            </w:pPr>
-            <w:r>
-              <w:rPr>
-                <w:rFonts w:eastAsia="Times New Roman" w:cs="Times New Roman" w:ascii="Calibri" w:hAnsi="Calibri"/>
-                <w:kern w:val="0"/>
-                <w:szCs w:val="20"/>
-                <w:lang w:val="es-ES" w:eastAsia="es-ES" w:bidi="ar-SA"/>
-              </w:rPr>
-            </w:r>
-          </w:p>
-          <w:p>
-            <w:pPr>
-              <w:pStyle w:val="Normal"/>
-              <w:widowControl/>
-              <w:spacing w:before="0" w:after="0"/>
-              <w:jc w:val="both"/>
-              <w:rPr>
-                <w:rFonts w:ascii="Calibri" w:hAnsi="Calibri" w:eastAsia="Times New Roman" w:cs="Times New Roman" w:asciiTheme="minorHAnsi" w:hAnsiTheme="minorHAnsi"/>
-                <w:b/>
-                <w:bCs/>
-                <w:kern w:val="0"/>
-                <w:szCs w:val="20"/>
-                <w:lang w:val="es-ES" w:eastAsia="es-ES" w:bidi="ar-SA"/>
-              </w:rPr>
-            </w:pPr>
-            <w:r>
-              <w:rPr>
-                <w:rFonts w:eastAsia="Times New Roman" w:cs="Times New Roman" w:ascii="Calibri" w:hAnsi="Calibri"/>
-                <w:b/>
-                <w:bCs/>
-                <w:kern w:val="0"/>
-                <w:szCs w:val="20"/>
-                <w:lang w:val="es-ES" w:eastAsia="es-ES" w:bidi="ar-SA"/>
-              </w:rPr>
-              <w:t>2. Colaboraciones Internacionales en Proyectos de Investigación:</w:t>
-            </w:r>
-          </w:p>
-          <w:p>
-            <w:pPr>
-              <w:pStyle w:val="Normal"/>
-              <w:widowControl/>
-              <w:spacing w:before="0" w:after="0"/>
-              <w:jc w:val="both"/>
-              <w:rPr>
-                <w:rFonts w:ascii="Calibri" w:hAnsi="Calibri" w:asciiTheme="minorHAnsi" w:hAnsiTheme="minorHAnsi"/>
-              </w:rPr>
-            </w:pPr>
-            <w:r>
-              <w:rPr>
-                <w:rFonts w:eastAsia="Times New Roman" w:cs="Times New Roman" w:ascii="Calibri" w:hAnsi="Calibri"/>
-                <w:kern w:val="0"/>
-                <w:szCs w:val="20"/>
-                <w:lang w:val="es-ES" w:eastAsia="es-ES" w:bidi="ar-SA"/>
-              </w:rPr>
-              <w:t xml:space="preserve">   </w:t>
-            </w:r>
-            <w:r>
-              <w:rPr>
-                <w:rFonts w:eastAsia="Times New Roman" w:cs="Times New Roman" w:ascii="Calibri" w:hAnsi="Calibri"/>
-                <w:kern w:val="0"/>
-                <w:szCs w:val="20"/>
-                <w:lang w:val="es-ES" w:eastAsia="es-ES" w:bidi="ar-SA"/>
-              </w:rPr>
-              <w:t>Promover la colaboración con instituciones educativas y de investigación internacionales en proyectos relacionados con el desarrollo del pensamiento matemático y el uso de tecnologías en la educación infantil. Estas colaboraciones pueden incluir intercambios de investigaciones, co-autores en publicaciones académicas y participación en proyectos conjuntos.</w:t>
-            </w:r>
-          </w:p>
-          <w:p>
-            <w:pPr>
-              <w:pStyle w:val="Normal"/>
-              <w:widowControl/>
-              <w:spacing w:before="0" w:after="0"/>
-              <w:jc w:val="both"/>
-              <w:rPr>
-                <w:rFonts w:ascii="Calibri" w:hAnsi="Calibri" w:asciiTheme="minorHAnsi" w:hAnsiTheme="minorHAnsi"/>
-              </w:rPr>
-            </w:pPr>
-            <w:r>
-              <w:rPr>
-                <w:rFonts w:eastAsia="Times New Roman" w:cs="Times New Roman" w:ascii="Calibri" w:hAnsi="Calibri"/>
-                <w:kern w:val="0"/>
-                <w:szCs w:val="20"/>
-                <w:lang w:val="es-ES" w:eastAsia="es-ES" w:bidi="ar-SA"/>
-              </w:rPr>
-            </w:r>
-          </w:p>
-          <w:p>
-            <w:pPr>
-              <w:pStyle w:val="Normal"/>
-              <w:widowControl/>
-              <w:spacing w:before="0" w:after="0"/>
-              <w:jc w:val="both"/>
-              <w:rPr>
-                <w:rFonts w:ascii="Calibri" w:hAnsi="Calibri" w:eastAsia="Times New Roman" w:cs="Times New Roman" w:asciiTheme="minorHAnsi" w:hAnsiTheme="minorHAnsi"/>
-                <w:b/>
-                <w:bCs/>
-                <w:kern w:val="0"/>
-                <w:szCs w:val="20"/>
-                <w:lang w:val="es-ES" w:eastAsia="es-ES" w:bidi="ar-SA"/>
-              </w:rPr>
-            </w:pPr>
-            <w:r>
-              <w:rPr>
-                <w:rFonts w:eastAsia="Times New Roman" w:cs="Times New Roman" w:ascii="Calibri" w:hAnsi="Calibri"/>
-                <w:b/>
-                <w:bCs/>
-                <w:kern w:val="0"/>
-                <w:szCs w:val="20"/>
-                <w:lang w:val="es-ES" w:eastAsia="es-ES" w:bidi="ar-SA"/>
-              </w:rPr>
-              <w:t>3. Integración de Recursos Educativos Internacionales:</w:t>
-            </w:r>
-          </w:p>
-          <w:p>
-            <w:pPr>
-              <w:pStyle w:val="Normal"/>
-              <w:widowControl/>
-              <w:spacing w:before="0" w:after="0"/>
-              <w:jc w:val="both"/>
-              <w:rPr>
-                <w:rFonts w:ascii="Calibri" w:hAnsi="Calibri" w:asciiTheme="minorHAnsi" w:hAnsiTheme="minorHAnsi"/>
-              </w:rPr>
-            </w:pPr>
-            <w:r>
-              <w:rPr>
-                <w:rFonts w:eastAsia="Times New Roman" w:cs="Times New Roman" w:ascii="Calibri" w:hAnsi="Calibri"/>
-                <w:kern w:val="0"/>
-                <w:szCs w:val="20"/>
-                <w:lang w:val="es-ES" w:eastAsia="es-ES" w:bidi="ar-SA"/>
-              </w:rPr>
-              <w:t xml:space="preserve">   </w:t>
-            </w:r>
-            <w:r>
-              <w:rPr>
-                <w:rFonts w:eastAsia="Times New Roman" w:cs="Times New Roman" w:ascii="Calibri" w:hAnsi="Calibri"/>
-                <w:kern w:val="0"/>
-                <w:szCs w:val="20"/>
-                <w:lang w:val="es-ES" w:eastAsia="es-ES" w:bidi="ar-SA"/>
-              </w:rPr>
-              <w:t>Incorporar recursos educativos digitales y materiales didácticos desarrollados por instituciones y expertos internacionales. Esto incluye el uso de plataformas globales de aprendizaje, bibliotecas digitales, y materiales educativos que reflejan enfoques y metodologías internacionales.</w:t>
-            </w:r>
-          </w:p>
-          <w:p>
-            <w:pPr>
-              <w:pStyle w:val="Normal"/>
-              <w:widowControl/>
-              <w:spacing w:before="0" w:after="0"/>
-              <w:jc w:val="both"/>
-              <w:rPr>
-                <w:rFonts w:ascii="Calibri" w:hAnsi="Calibri" w:asciiTheme="minorHAnsi" w:hAnsiTheme="minorHAnsi"/>
-              </w:rPr>
-            </w:pPr>
-            <w:r>
-              <w:rPr>
-                <w:rFonts w:eastAsia="Times New Roman" w:cs="Times New Roman" w:ascii="Calibri" w:hAnsi="Calibri"/>
-                <w:kern w:val="0"/>
-                <w:szCs w:val="20"/>
-                <w:lang w:val="es-ES" w:eastAsia="es-ES" w:bidi="ar-SA"/>
-              </w:rPr>
-            </w:r>
-          </w:p>
-          <w:p>
-            <w:pPr>
-              <w:pStyle w:val="Normal"/>
-              <w:widowControl/>
-              <w:spacing w:before="0" w:after="0"/>
-              <w:jc w:val="both"/>
-              <w:rPr>
-                <w:rFonts w:ascii="Calibri" w:hAnsi="Calibri" w:eastAsia="Times New Roman" w:cs="Times New Roman" w:asciiTheme="minorHAnsi" w:hAnsiTheme="minorHAnsi"/>
-                <w:b/>
-                <w:bCs/>
-                <w:kern w:val="0"/>
-                <w:szCs w:val="20"/>
-                <w:lang w:val="es-ES" w:eastAsia="es-ES" w:bidi="ar-SA"/>
-              </w:rPr>
-            </w:pPr>
-            <w:r>
-              <w:rPr>
-                <w:rFonts w:eastAsia="Times New Roman" w:cs="Times New Roman" w:ascii="Calibri" w:hAnsi="Calibri"/>
-                <w:b/>
-                <w:bCs/>
-                <w:kern w:val="0"/>
-                <w:szCs w:val="20"/>
-                <w:lang w:val="es-ES" w:eastAsia="es-ES" w:bidi="ar-SA"/>
-              </w:rPr>
-              <w:t>4. Diseño de Actividades Multiculturales:</w:t>
-            </w:r>
-          </w:p>
-          <w:p>
-            <w:pPr>
-              <w:pStyle w:val="Normal"/>
-              <w:widowControl/>
-              <w:spacing w:before="0" w:after="0"/>
-              <w:jc w:val="both"/>
-              <w:rPr>
-                <w:rFonts w:ascii="Calibri" w:hAnsi="Calibri" w:asciiTheme="minorHAnsi" w:hAnsiTheme="minorHAnsi"/>
-              </w:rPr>
-            </w:pPr>
-            <w:r>
-              <w:rPr>
-                <w:rFonts w:eastAsia="Times New Roman" w:cs="Times New Roman" w:ascii="Calibri" w:hAnsi="Calibri"/>
-                <w:kern w:val="0"/>
-                <w:szCs w:val="20"/>
-                <w:lang w:val="es-ES" w:eastAsia="es-ES" w:bidi="ar-SA"/>
-              </w:rPr>
-              <w:t xml:space="preserve">   </w:t>
-            </w:r>
-            <w:r>
-              <w:rPr>
-                <w:rFonts w:eastAsia="Times New Roman" w:cs="Times New Roman" w:ascii="Calibri" w:hAnsi="Calibri"/>
-                <w:kern w:val="0"/>
-                <w:szCs w:val="20"/>
-                <w:lang w:val="es-ES" w:eastAsia="es-ES" w:bidi="ar-SA"/>
-              </w:rPr>
-              <w:t>Diseñar actividades y proyectos que incluyan perspectivas multiculturales y que consideren las diversas experiencias y contextos de los estudiantes. Por ejemplo, los futuros docentes pueden trabajar en proyectos que exploren cómo se enseña el pensamiento matemático en diferentes países y culturas, y aplicar estos enfoques en sus propios contextos educativos.</w:t>
-            </w:r>
-          </w:p>
-          <w:p>
-            <w:pPr>
-              <w:pStyle w:val="Normal"/>
-              <w:widowControl/>
-              <w:spacing w:before="0" w:after="0"/>
-              <w:jc w:val="both"/>
-              <w:rPr>
-                <w:rFonts w:ascii="Calibri" w:hAnsi="Calibri" w:asciiTheme="minorHAnsi" w:hAnsiTheme="minorHAnsi"/>
-              </w:rPr>
-            </w:pPr>
-            <w:r>
-              <w:rPr>
-                <w:rFonts w:eastAsia="Times New Roman" w:cs="Times New Roman" w:ascii="Calibri" w:hAnsi="Calibri"/>
-                <w:kern w:val="0"/>
-                <w:szCs w:val="20"/>
-                <w:lang w:val="es-ES" w:eastAsia="es-ES" w:bidi="ar-SA"/>
-              </w:rPr>
-            </w:r>
-          </w:p>
-          <w:p>
-            <w:pPr>
-              <w:pStyle w:val="Normal"/>
-              <w:widowControl/>
-              <w:spacing w:before="0" w:after="0"/>
-              <w:jc w:val="both"/>
-              <w:rPr>
-                <w:rFonts w:ascii="Calibri" w:hAnsi="Calibri" w:eastAsia="Times New Roman" w:cs="Times New Roman" w:asciiTheme="minorHAnsi" w:hAnsiTheme="minorHAnsi"/>
-                <w:b/>
-                <w:bCs/>
-                <w:kern w:val="0"/>
-                <w:szCs w:val="20"/>
-                <w:lang w:val="es-ES" w:eastAsia="es-ES" w:bidi="ar-SA"/>
-              </w:rPr>
-            </w:pPr>
-            <w:r>
-              <w:rPr>
-                <w:rFonts w:eastAsia="Times New Roman" w:cs="Times New Roman" w:ascii="Calibri" w:hAnsi="Calibri"/>
-                <w:b/>
-                <w:bCs/>
-                <w:kern w:val="0"/>
-                <w:szCs w:val="20"/>
-                <w:lang w:val="es-ES" w:eastAsia="es-ES" w:bidi="ar-SA"/>
-              </w:rPr>
-              <w:t>5. Movilidad Académica y Estancias Internacionales:</w:t>
-            </w:r>
-          </w:p>
-          <w:p>
-            <w:pPr>
-              <w:pStyle w:val="Normal"/>
-              <w:widowControl/>
-              <w:spacing w:before="0" w:after="0"/>
-              <w:jc w:val="both"/>
-              <w:rPr>
-                <w:rFonts w:ascii="Calibri" w:hAnsi="Calibri" w:asciiTheme="minorHAnsi" w:hAnsiTheme="minorHAnsi"/>
-              </w:rPr>
-            </w:pPr>
-            <w:r>
-              <w:rPr>
-                <w:rFonts w:eastAsia="Times New Roman" w:cs="Times New Roman" w:ascii="Calibri" w:hAnsi="Calibri"/>
-                <w:kern w:val="0"/>
-                <w:szCs w:val="20"/>
-                <w:lang w:val="es-ES" w:eastAsia="es-ES" w:bidi="ar-SA"/>
-              </w:rPr>
-              <w:t xml:space="preserve">   </w:t>
-            </w:r>
-            <w:r>
-              <w:rPr>
-                <w:rFonts w:eastAsia="Times New Roman" w:cs="Times New Roman" w:ascii="Calibri" w:hAnsi="Calibri"/>
-                <w:kern w:val="0"/>
-                <w:szCs w:val="20"/>
-                <w:lang w:val="es-ES" w:eastAsia="es-ES" w:bidi="ar-SA"/>
-              </w:rPr>
-              <w:t>Facilitar la movilidad académica para que los estudiantes puedan participar en intercambios académicos o realizar estancias en instituciones educativas de otros países. Esta experiencia internacional les permitirá conocer diferentes enfoques pedagógicos y enriquecer su formación profesional.</w:t>
-            </w:r>
-          </w:p>
-          <w:p>
-            <w:pPr>
-              <w:pStyle w:val="Normal"/>
-              <w:widowControl/>
-              <w:spacing w:before="0" w:after="0"/>
-              <w:jc w:val="both"/>
-              <w:rPr>
-                <w:rFonts w:ascii="Calibri" w:hAnsi="Calibri" w:asciiTheme="minorHAnsi" w:hAnsiTheme="minorHAnsi"/>
-              </w:rPr>
-            </w:pPr>
-            <w:r>
-              <w:rPr>
-                <w:rFonts w:eastAsia="Times New Roman" w:cs="Times New Roman" w:ascii="Calibri" w:hAnsi="Calibri"/>
-                <w:kern w:val="0"/>
-                <w:szCs w:val="20"/>
-                <w:lang w:val="es-ES" w:eastAsia="es-ES" w:bidi="ar-SA"/>
-              </w:rPr>
-            </w:r>
-          </w:p>
-          <w:p>
-            <w:pPr>
-              <w:pStyle w:val="Normal"/>
-              <w:widowControl/>
-              <w:spacing w:before="0" w:after="0"/>
-              <w:jc w:val="both"/>
-              <w:rPr>
-                <w:rFonts w:ascii="Calibri" w:hAnsi="Calibri" w:eastAsia="Times New Roman" w:cs="Times New Roman" w:asciiTheme="minorHAnsi" w:hAnsiTheme="minorHAnsi"/>
-                <w:b/>
-                <w:bCs/>
-                <w:kern w:val="0"/>
-                <w:szCs w:val="20"/>
-                <w:lang w:val="es-ES" w:eastAsia="es-ES" w:bidi="ar-SA"/>
-              </w:rPr>
-            </w:pPr>
-            <w:r>
-              <w:rPr>
-                <w:rFonts w:eastAsia="Times New Roman" w:cs="Times New Roman" w:ascii="Calibri" w:hAnsi="Calibri"/>
-                <w:b/>
-                <w:bCs/>
-                <w:kern w:val="0"/>
-                <w:szCs w:val="20"/>
-                <w:lang w:val="es-ES" w:eastAsia="es-ES" w:bidi="ar-SA"/>
-              </w:rPr>
-              <w:t>6. Desarrollo de Competencias Globales:</w:t>
-            </w:r>
-          </w:p>
-          <w:p>
-            <w:pPr>
-              <w:pStyle w:val="Normal"/>
-              <w:widowControl/>
-              <w:spacing w:before="0" w:after="0"/>
-              <w:jc w:val="both"/>
-              <w:rPr>
-                <w:rFonts w:ascii="Calibri" w:hAnsi="Calibri" w:asciiTheme="minorHAnsi" w:hAnsiTheme="minorHAnsi"/>
-              </w:rPr>
-            </w:pPr>
-            <w:r>
-              <w:rPr>
-                <w:rFonts w:eastAsia="Times New Roman" w:cs="Times New Roman" w:ascii="Calibri" w:hAnsi="Calibri"/>
-                <w:kern w:val="0"/>
-                <w:szCs w:val="20"/>
-                <w:lang w:val="es-ES" w:eastAsia="es-ES" w:bidi="ar-SA"/>
-              </w:rPr>
-              <w:t xml:space="preserve">   </w:t>
-            </w:r>
-            <w:r>
-              <w:rPr>
-                <w:rFonts w:eastAsia="Times New Roman" w:cs="Times New Roman" w:ascii="Calibri" w:hAnsi="Calibri"/>
-                <w:kern w:val="0"/>
-                <w:szCs w:val="20"/>
-                <w:lang w:val="es-ES" w:eastAsia="es-ES" w:bidi="ar-SA"/>
-              </w:rPr>
-              <w:t>Incluir en el currículo actividades que desarrollen competencias globales, como la comunicación intercultural, la resolución de problemas en contextos diversos, y la capacidad de trabajar en equipos internacionales. Estas competencias son esenciales para los docentes que trabajan en un entorno globalizado.</w:t>
-            </w:r>
-          </w:p>
-          <w:p>
-            <w:pPr>
-              <w:pStyle w:val="Normal"/>
-              <w:widowControl/>
-              <w:spacing w:before="0" w:after="0"/>
-              <w:jc w:val="both"/>
-              <w:rPr>
-                <w:rFonts w:ascii="Calibri" w:hAnsi="Calibri" w:asciiTheme="minorHAnsi" w:hAnsiTheme="minorHAnsi"/>
-              </w:rPr>
-            </w:pPr>
-            <w:r>
-              <w:rPr>
-                <w:rFonts w:eastAsia="Times New Roman" w:cs="Times New Roman" w:ascii="Calibri" w:hAnsi="Calibri"/>
-                <w:kern w:val="0"/>
-                <w:szCs w:val="20"/>
-                <w:lang w:val="es-ES" w:eastAsia="es-ES" w:bidi="ar-SA"/>
-              </w:rPr>
-            </w:r>
-          </w:p>
-          <w:p>
-            <w:pPr>
-              <w:pStyle w:val="Normal"/>
-              <w:widowControl/>
-              <w:spacing w:before="0" w:after="0"/>
-              <w:jc w:val="both"/>
-              <w:rPr>
-                <w:rFonts w:ascii="Calibri" w:hAnsi="Calibri" w:eastAsia="Times New Roman" w:cs="Times New Roman" w:asciiTheme="minorHAnsi" w:hAnsiTheme="minorHAnsi"/>
-                <w:b/>
-                <w:bCs/>
-                <w:kern w:val="0"/>
-                <w:szCs w:val="20"/>
-                <w:lang w:val="es-ES" w:eastAsia="es-ES" w:bidi="ar-SA"/>
-              </w:rPr>
-            </w:pPr>
-            <w:r>
-              <w:rPr>
-                <w:rFonts w:eastAsia="Times New Roman" w:cs="Times New Roman" w:ascii="Calibri" w:hAnsi="Calibri"/>
-                <w:b/>
-                <w:bCs/>
-                <w:kern w:val="0"/>
-                <w:szCs w:val="20"/>
-                <w:lang w:val="es-ES" w:eastAsia="es-ES" w:bidi="ar-SA"/>
-              </w:rPr>
-              <w:t>7. Uso de Tecnologías de Comunicación Global:</w:t>
-            </w:r>
-          </w:p>
-          <w:p>
-            <w:pPr>
-              <w:pStyle w:val="Normal"/>
-              <w:widowControl/>
-              <w:spacing w:before="0" w:after="0"/>
-              <w:jc w:val="both"/>
-              <w:rPr>
-                <w:rFonts w:ascii="Calibri" w:hAnsi="Calibri" w:asciiTheme="minorHAnsi" w:hAnsiTheme="minorHAnsi"/>
-              </w:rPr>
-            </w:pPr>
-            <w:r>
-              <w:rPr>
-                <w:rFonts w:eastAsia="Times New Roman" w:cs="Times New Roman" w:ascii="Calibri" w:hAnsi="Calibri"/>
-                <w:kern w:val="0"/>
-                <w:szCs w:val="20"/>
-                <w:lang w:val="es-ES" w:eastAsia="es-ES" w:bidi="ar-SA"/>
-              </w:rPr>
-              <w:t xml:space="preserve">   </w:t>
-            </w:r>
-            <w:r>
-              <w:rPr>
-                <w:rFonts w:eastAsia="Times New Roman" w:cs="Times New Roman" w:ascii="Calibri" w:hAnsi="Calibri"/>
-                <w:kern w:val="0"/>
-                <w:szCs w:val="20"/>
-                <w:lang w:val="es-ES" w:eastAsia="es-ES" w:bidi="ar-SA"/>
-              </w:rPr>
-              <w:t>Aprovechar tecnologías de comunicación y colaboración en línea para conectar a los estudiantes con colegas y expertos internacionales. Plataformas como videoconferencias, foros en línea y redes sociales académicas permiten la colaboración y el intercambio de ideas a nivel global.</w:t>
-            </w:r>
-          </w:p>
-          <w:p>
-            <w:pPr>
-              <w:pStyle w:val="Normal"/>
-              <w:widowControl/>
-              <w:spacing w:before="0" w:after="0"/>
-              <w:jc w:val="both"/>
-              <w:rPr>
-                <w:rFonts w:ascii="Calibri" w:hAnsi="Calibri" w:asciiTheme="minorHAnsi" w:hAnsiTheme="minorHAnsi"/>
-              </w:rPr>
-            </w:pPr>
-            <w:r>
-              <w:rPr>
-                <w:rFonts w:eastAsia="Times New Roman" w:cs="Times New Roman" w:ascii="Calibri" w:hAnsi="Calibri"/>
-                <w:kern w:val="0"/>
-                <w:szCs w:val="20"/>
-                <w:lang w:val="es-ES" w:eastAsia="es-ES" w:bidi="ar-SA"/>
-              </w:rPr>
-            </w:r>
-          </w:p>
-          <w:p>
-            <w:pPr>
-              <w:pStyle w:val="Normal"/>
-              <w:widowControl/>
-              <w:spacing w:before="0" w:after="0"/>
-              <w:jc w:val="both"/>
-              <w:rPr>
-                <w:rFonts w:ascii="Calibri" w:hAnsi="Calibri" w:eastAsia="Times New Roman" w:cs="Times New Roman" w:asciiTheme="minorHAnsi" w:hAnsiTheme="minorHAnsi"/>
-                <w:b/>
-                <w:bCs/>
-                <w:kern w:val="0"/>
-                <w:szCs w:val="20"/>
-                <w:lang w:val="es-ES" w:eastAsia="es-ES" w:bidi="ar-SA"/>
-              </w:rPr>
-            </w:pPr>
-            <w:r>
-              <w:rPr>
-                <w:rFonts w:eastAsia="Times New Roman" w:cs="Times New Roman" w:ascii="Calibri" w:hAnsi="Calibri"/>
-                <w:b/>
-                <w:bCs/>
-                <w:kern w:val="0"/>
-                <w:szCs w:val="20"/>
-                <w:lang w:val="es-ES" w:eastAsia="es-ES" w:bidi="ar-SA"/>
-              </w:rPr>
-              <w:t>8. Implementación de Proyectos Internacionales:</w:t>
-            </w:r>
-          </w:p>
-          <w:p>
-            <w:pPr>
-              <w:pStyle w:val="Normal"/>
-              <w:widowControl/>
-              <w:spacing w:before="0" w:after="0"/>
-              <w:jc w:val="both"/>
-              <w:rPr>
-                <w:rFonts w:ascii="Calibri" w:hAnsi="Calibri" w:asciiTheme="minorHAnsi" w:hAnsiTheme="minorHAnsi"/>
-              </w:rPr>
-            </w:pPr>
-            <w:r>
-              <w:rPr>
-                <w:rFonts w:eastAsia="Times New Roman" w:cs="Times New Roman" w:ascii="Calibri" w:hAnsi="Calibri"/>
-                <w:kern w:val="0"/>
-                <w:szCs w:val="20"/>
-                <w:lang w:val="es-ES" w:eastAsia="es-ES" w:bidi="ar-SA"/>
-              </w:rPr>
-              <w:t xml:space="preserve">   </w:t>
-            </w:r>
-            <w:r>
-              <w:rPr>
-                <w:rFonts w:eastAsia="Times New Roman" w:cs="Times New Roman" w:ascii="Calibri" w:hAnsi="Calibri"/>
-                <w:kern w:val="0"/>
+                <w:rFonts w:eastAsia="Times New Roman" w:cs="Times New Roman" w:ascii="arial" w:hAnsi="arial"/>
+                <w:kern w:val="0"/>
+                <w:sz w:val="20"/>
                 <w:szCs w:val="20"/>
                 <w:lang w:val="es-ES" w:eastAsia="es-ES" w:bidi="ar-SA"/>
               </w:rPr>
@@ -11270,32 +11673,42 @@
               <w:spacing w:before="0" w:after="0"/>
               <w:jc w:val="both"/>
               <w:rPr>
-                <w:rFonts w:ascii="Calibri" w:hAnsi="Calibri" w:asciiTheme="minorHAnsi" w:hAnsiTheme="minorHAnsi"/>
-              </w:rPr>
-            </w:pPr>
-            <w:r>
-              <w:rPr>
-                <w:rFonts w:eastAsia="Times New Roman" w:cs="Times New Roman" w:ascii="Calibri" w:hAnsi="Calibri"/>
-                <w:kern w:val="0"/>
-                <w:szCs w:val="20"/>
-                <w:lang w:val="es-ES" w:eastAsia="es-ES" w:bidi="ar-SA"/>
-              </w:rPr>
-            </w:r>
-          </w:p>
-          <w:p>
-            <w:pPr>
-              <w:pStyle w:val="Normal"/>
-              <w:widowControl/>
-              <w:spacing w:before="0" w:after="0"/>
-              <w:jc w:val="both"/>
-              <w:rPr>
-                <w:rFonts w:ascii="Calibri" w:hAnsi="Calibri" w:asciiTheme="minorHAnsi" w:hAnsiTheme="minorHAnsi"/>
-              </w:rPr>
-            </w:pPr>
-            <w:r>
-              <w:rPr>
-                <w:rFonts w:eastAsia="Times New Roman" w:cs="Times New Roman" w:ascii="Calibri" w:hAnsi="Calibri"/>
-                <w:kern w:val="0"/>
+                <w:rFonts w:ascii="arial" w:hAnsi="arial" w:eastAsia="Times New Roman" w:cs="Times New Roman"/>
+                <w:kern w:val="0"/>
+                <w:sz w:val="20"/>
+                <w:szCs w:val="20"/>
+                <w:lang w:val="es-ES" w:eastAsia="es-ES" w:bidi="ar-SA"/>
+              </w:rPr>
+            </w:pPr>
+            <w:r>
+              <w:rPr>
+                <w:rFonts w:eastAsia="Times New Roman" w:cs="Times New Roman" w:ascii="arial" w:hAnsi="arial"/>
+                <w:kern w:val="0"/>
+                <w:sz w:val="20"/>
+                <w:szCs w:val="20"/>
+                <w:lang w:val="es-ES" w:eastAsia="es-ES" w:bidi="ar-SA"/>
+              </w:rPr>
+            </w:r>
+          </w:p>
+          <w:p>
+            <w:pPr>
+              <w:pStyle w:val="Normal"/>
+              <w:widowControl/>
+              <w:spacing w:before="0" w:after="0"/>
+              <w:jc w:val="both"/>
+              <w:rPr>
+                <w:rFonts w:ascii="arial" w:hAnsi="arial" w:eastAsia="Times New Roman" w:cs="Times New Roman"/>
+                <w:kern w:val="0"/>
+                <w:sz w:val="20"/>
+                <w:szCs w:val="20"/>
+                <w:lang w:val="es-ES" w:eastAsia="es-ES" w:bidi="ar-SA"/>
+              </w:rPr>
+            </w:pPr>
+            <w:r>
+              <w:rPr>
+                <w:rFonts w:eastAsia="Times New Roman" w:cs="Times New Roman" w:ascii="arial" w:hAnsi="arial"/>
+                <w:kern w:val="0"/>
+                <w:sz w:val="20"/>
                 <w:szCs w:val="20"/>
                 <w:lang w:val="es-ES" w:eastAsia="es-ES" w:bidi="ar-SA"/>
               </w:rPr>
@@ -11346,12 +11759,19 @@
               <w:spacing w:before="0" w:after="0"/>
               <w:jc w:val="both"/>
               <w:rPr>
-                <w:rFonts w:ascii="Calibri" w:hAnsi="Calibri" w:asciiTheme="minorHAnsi" w:hAnsiTheme="minorHAnsi"/>
+                <w:rFonts w:eastAsia="Times New Roman" w:cs="Times New Roman"/>
+                <w:b/>
+                <w:bCs/>
+                <w:kern w:val="0"/>
+                <w:szCs w:val="20"/>
+                <w:lang w:val="es-ES" w:eastAsia="es-ES" w:bidi="ar-SA"/>
               </w:rPr>
             </w:pPr>
             <w:r>
               <w:rPr>
                 <w:rFonts w:eastAsia="Times New Roman" w:cs="Times New Roman" w:ascii="Calibri" w:hAnsi="Calibri" w:asciiTheme="minorHAnsi" w:hAnsiTheme="minorHAnsi"/>
+                <w:b/>
+                <w:bCs/>
                 <w:kern w:val="0"/>
                 <w:szCs w:val="20"/>
                 <w:lang w:val="es-ES" w:eastAsia="es-ES" w:bidi="ar-SA"/>
@@ -12692,17 +13112,43 @@
               <w:spacing w:before="0" w:after="0"/>
               <w:jc w:val="both"/>
               <w:rPr>
+                <w:rFonts w:eastAsia="Times New Roman" w:cs="Times New Roman"/>
+                <w:b/>
+                <w:bCs/>
+                <w:kern w:val="0"/>
+                <w:szCs w:val="20"/>
+                <w:lang w:val="es-ES" w:eastAsia="es-ES" w:bidi="ar-SA"/>
+              </w:rPr>
+            </w:pPr>
+            <w:r>
+              <w:rPr>
+                <w:rFonts w:eastAsia="Times New Roman" w:cs="Times New Roman" w:ascii="Calibri" w:hAnsi="Calibri"/>
+                <w:b/>
+                <w:bCs/>
+                <w:kern w:val="0"/>
+                <w:szCs w:val="20"/>
+                <w:lang w:val="es-ES" w:eastAsia="es-ES" w:bidi="ar-SA"/>
+              </w:rPr>
+              <w:t xml:space="preserve">Concepción de evaluación, modalidades (auto, co, hetero evaluación y evaluación entre pares) y estrategias a través de las cuales se va a orientar.  </w:t>
+            </w:r>
+          </w:p>
+          <w:p>
+            <w:pPr>
+              <w:pStyle w:val="Normal"/>
+              <w:widowControl/>
+              <w:spacing w:before="0" w:after="0"/>
+              <w:jc w:val="both"/>
+              <w:rPr>
                 <w:rFonts w:ascii="Calibri" w:hAnsi="Calibri"/>
               </w:rPr>
             </w:pPr>
             <w:r>
               <w:rPr>
-                <w:rFonts w:eastAsia="Times New Roman" w:cs="Times New Roman" w:ascii="Calibri" w:hAnsi="Calibri"/>
-                <w:kern w:val="0"/>
-                <w:szCs w:val="20"/>
-                <w:lang w:val="es-ES" w:eastAsia="es-ES" w:bidi="ar-SA"/>
-              </w:rPr>
-              <w:t xml:space="preserve">Concepción de evaluación, modalidades (auto, co, hetero evaluación y evaluación entre pares) y estrategias a través de las cuales se va a orientar.  </w:t>
+                <w:rFonts w:eastAsia="Times New Roman" w:cs="Times New Roman"/>
+                <w:kern w:val="0"/>
+                <w:szCs w:val="20"/>
+                <w:lang w:val="es-ES" w:eastAsia="es-ES" w:bidi="ar-SA"/>
+              </w:rPr>
             </w:r>
           </w:p>
           <w:p>
@@ -12726,9 +13172,10 @@
           </w:p>
           <w:p>
             <w:pPr>
-              <w:pStyle w:val="Normal"/>
-              <w:widowControl/>
-              <w:spacing w:before="0" w:after="0"/>
+              <w:pStyle w:val="ListParagraph"/>
+              <w:widowControl/>
+              <w:spacing w:before="0" w:after="0"/>
+              <w:ind w:left="360"/>
               <w:jc w:val="both"/>
               <w:rPr>
                 <w:rFonts w:ascii="Calibri" w:hAnsi="Calibri"/>
@@ -12736,11 +13183,11 @@
             </w:pPr>
             <w:r>
               <w:rPr>
-                <w:rFonts w:eastAsia="Times New Roman" w:cs="Times New Roman"/>
-                <w:kern w:val="0"/>
-                <w:szCs w:val="20"/>
-                <w:lang w:val="es-ES" w:eastAsia="es-ES" w:bidi="ar-SA"/>
-              </w:rPr>
+                <w:rFonts w:eastAsia="Times New Roman" w:ascii="Calibri" w:hAnsi="Calibri"/>
+                <w:kern w:val="0"/>
+                <w:lang w:val="es-ES" w:eastAsia="es-ES" w:bidi="ar-SA"/>
+              </w:rPr>
+              <w:t>La concepción de evaluación y las modalidades utilizadas en el curso "Desarrollo del pensamiento matemático en la infancia" están diseñadas para apoyar y medir el aprendizaje de manera integral y continua. A continuación, se describe la concepción de evaluación, las modalidades aplicadas y las estrategias orientadoras del curso:</w:t>
             </w:r>
           </w:p>
           <w:p>
@@ -12760,7 +13207,6 @@
                 <w:kern w:val="0"/>
                 <w:lang w:val="es-ES" w:eastAsia="es-ES" w:bidi="ar-SA"/>
               </w:rPr>
-              <w:t>La concepción de evaluación y las modalidades utilizadas en el curso "Desarrollo del pensamiento matemático en la infancia" están diseñadas para apoyar y medir el aprendizaje de manera integral y continua. A continuación, se describe la concepción de evaluación, las modalidades aplicadas y las estrategias orientadoras del curso:</w:t>
             </w:r>
           </w:p>
           <w:p>
@@ -12771,6 +13217,57 @@
               <w:ind w:left="360"/>
               <w:jc w:val="both"/>
               <w:rPr>
+                <w:rFonts w:ascii="Calibri" w:hAnsi="Calibri" w:eastAsia="Times New Roman"/>
+                <w:b/>
+                <w:bCs/>
+                <w:kern w:val="0"/>
+                <w:lang w:val="es-ES" w:eastAsia="es-ES" w:bidi="ar-SA"/>
+              </w:rPr>
+            </w:pPr>
+            <w:r>
+              <w:rPr>
+                <w:rFonts w:eastAsia="Times New Roman" w:ascii="Calibri" w:hAnsi="Calibri"/>
+                <w:b/>
+                <w:bCs/>
+                <w:kern w:val="0"/>
+                <w:lang w:val="es-ES" w:eastAsia="es-ES" w:bidi="ar-SA"/>
+              </w:rPr>
+              <w:t>Concepción de Evaluación:</w:t>
+            </w:r>
+          </w:p>
+          <w:p>
+            <w:pPr>
+              <w:pStyle w:val="ListParagraph"/>
+              <w:widowControl/>
+              <w:spacing w:before="0" w:after="0"/>
+              <w:ind w:left="360"/>
+              <w:jc w:val="both"/>
+              <w:rPr>
+                <w:rFonts w:ascii="Calibri" w:hAnsi="Calibri" w:eastAsia="Times New Roman"/>
+                <w:b/>
+                <w:bCs/>
+                <w:kern w:val="0"/>
+                <w:lang w:val="es-ES" w:eastAsia="es-ES" w:bidi="ar-SA"/>
+              </w:rPr>
+            </w:pPr>
+            <w:r>
+              <w:rPr>
+                <w:rFonts w:eastAsia="Times New Roman" w:ascii="Calibri" w:hAnsi="Calibri"/>
+                <w:b/>
+                <w:bCs/>
+                <w:kern w:val="0"/>
+                <w:lang w:val="es-ES" w:eastAsia="es-ES" w:bidi="ar-SA"/>
+              </w:rPr>
+            </w:r>
+          </w:p>
+          <w:p>
+            <w:pPr>
+              <w:pStyle w:val="ListParagraph"/>
+              <w:widowControl/>
+              <w:spacing w:before="0" w:after="0"/>
+              <w:ind w:left="360"/>
+              <w:jc w:val="both"/>
+              <w:rPr>
                 <w:rFonts w:ascii="Calibri" w:hAnsi="Calibri"/>
               </w:rPr>
             </w:pPr>
@@ -12780,6 +13277,7 @@
                 <w:kern w:val="0"/>
                 <w:lang w:val="es-ES" w:eastAsia="es-ES" w:bidi="ar-SA"/>
               </w:rPr>
+              <w:t>En el curso "Desarrollo del pensamiento matemático en la infancia," la evaluación se entiende como un proceso formativo y sumativo que tiene como objetivo apoyar el aprendizaje, promover la mejora continua y garantizar el desarrollo de competencias clave en los futuros docentes. La evaluación no solo mide el dominio de los contenidos, sino que también considera el proceso de aprendizaje, la aplicación práctica de los conocimientos y la capacidad para reflexionar sobre la propia práctica pedagógica.</w:t>
             </w:r>
           </w:p>
           <w:p>
@@ -12790,6 +13288,25 @@
               <w:ind w:left="360"/>
               <w:jc w:val="both"/>
               <w:rPr>
+                <w:rFonts w:ascii="Calibri" w:hAnsi="Calibri"/>
+              </w:rPr>
+            </w:pPr>
+            <w:r>
+              <w:rPr>
+                <w:rFonts w:eastAsia="Times New Roman" w:ascii="Calibri" w:hAnsi="Calibri"/>
+                <w:kern w:val="0"/>
+                <w:lang w:val="es-ES" w:eastAsia="es-ES" w:bidi="ar-SA"/>
+              </w:rPr>
+            </w:r>
+          </w:p>
+          <w:p>
+            <w:pPr>
+              <w:pStyle w:val="ListParagraph"/>
+              <w:widowControl/>
+              <w:spacing w:before="0" w:after="0"/>
+              <w:ind w:left="360"/>
+              <w:jc w:val="both"/>
+              <w:rPr>
                 <w:rFonts w:ascii="Calibri" w:hAnsi="Calibri" w:eastAsia="Times New Roman"/>
                 <w:b/>
                 <w:bCs/>
@@ -12805,7 +13322,7 @@
                 <w:kern w:val="0"/>
                 <w:lang w:val="es-ES" w:eastAsia="es-ES" w:bidi="ar-SA"/>
               </w:rPr>
-              <w:t>Concepción de Evaluación:</w:t>
+              <w:t>Principios de Evaluación:</w:t>
             </w:r>
           </w:p>
           <w:p>
@@ -12816,6 +13333,145 @@
               <w:ind w:left="360"/>
               <w:jc w:val="both"/>
               <w:rPr>
+                <w:rFonts w:ascii="Calibri" w:hAnsi="Calibri"/>
+              </w:rPr>
+            </w:pPr>
+            <w:r>
+              <w:rPr>
+                <w:rFonts w:eastAsia="Times New Roman" w:ascii="Calibri" w:hAnsi="Calibri"/>
+                <w:b/>
+                <w:bCs/>
+                <w:kern w:val="0"/>
+                <w:lang w:val="es-ES" w:eastAsia="es-ES" w:bidi="ar-SA"/>
+              </w:rPr>
+              <w:t>1. Integralidad:</w:t>
+            </w:r>
+            <w:r>
+              <w:rPr>
+                <w:rFonts w:eastAsia="Times New Roman" w:ascii="Calibri" w:hAnsi="Calibri"/>
+                <w:kern w:val="0"/>
+                <w:lang w:val="es-ES" w:eastAsia="es-ES" w:bidi="ar-SA"/>
+              </w:rPr>
+              <w:t xml:space="preserve"> La evaluación considera todas las dimensiones del aprendizaje, incluyendo conocimientos, habilidades prácticas, actitudes y competencias.</w:t>
+            </w:r>
+          </w:p>
+          <w:p>
+            <w:pPr>
+              <w:pStyle w:val="ListParagraph"/>
+              <w:widowControl/>
+              <w:spacing w:before="0" w:after="0"/>
+              <w:ind w:left="360"/>
+              <w:jc w:val="both"/>
+              <w:rPr>
+                <w:rFonts w:ascii="Calibri" w:hAnsi="Calibri"/>
+              </w:rPr>
+            </w:pPr>
+            <w:r>
+              <w:rPr>
+                <w:rFonts w:eastAsia="Times New Roman" w:ascii="Calibri" w:hAnsi="Calibri"/>
+                <w:b/>
+                <w:bCs/>
+                <w:kern w:val="0"/>
+                <w:lang w:val="es-ES" w:eastAsia="es-ES" w:bidi="ar-SA"/>
+              </w:rPr>
+              <w:t xml:space="preserve">2. Formativa: </w:t>
+            </w:r>
+            <w:r>
+              <w:rPr>
+                <w:rFonts w:eastAsia="Times New Roman" w:ascii="Calibri" w:hAnsi="Calibri"/>
+                <w:kern w:val="0"/>
+                <w:lang w:val="es-ES" w:eastAsia="es-ES" w:bidi="ar-SA"/>
+              </w:rPr>
+              <w:t>La evaluación se centra en el seguimiento continuo del progreso de los estudiantes y proporciona retroalimentación constructiva para mejorar el desempeño.</w:t>
+            </w:r>
+          </w:p>
+          <w:p>
+            <w:pPr>
+              <w:pStyle w:val="ListParagraph"/>
+              <w:widowControl/>
+              <w:spacing w:before="0" w:after="0"/>
+              <w:ind w:left="360"/>
+              <w:jc w:val="both"/>
+              <w:rPr>
+                <w:rFonts w:ascii="Calibri" w:hAnsi="Calibri"/>
+              </w:rPr>
+            </w:pPr>
+            <w:r>
+              <w:rPr>
+                <w:rFonts w:eastAsia="Times New Roman" w:ascii="Calibri" w:hAnsi="Calibri"/>
+                <w:b/>
+                <w:bCs/>
+                <w:kern w:val="0"/>
+                <w:lang w:val="es-ES" w:eastAsia="es-ES" w:bidi="ar-SA"/>
+              </w:rPr>
+              <w:t>3. Participativa:</w:t>
+            </w:r>
+            <w:r>
+              <w:rPr>
+                <w:rFonts w:eastAsia="Times New Roman" w:ascii="Calibri" w:hAnsi="Calibri"/>
+                <w:kern w:val="0"/>
+                <w:lang w:val="es-ES" w:eastAsia="es-ES" w:bidi="ar-SA"/>
+              </w:rPr>
+              <w:t xml:space="preserve"> Los estudiantes están involucrados en el proceso de evaluación a través de la autoevaluación, la coevaluación y la evaluación entre pares.</w:t>
+            </w:r>
+          </w:p>
+          <w:p>
+            <w:pPr>
+              <w:pStyle w:val="ListParagraph"/>
+              <w:widowControl/>
+              <w:spacing w:before="0" w:after="0"/>
+              <w:ind w:left="360"/>
+              <w:jc w:val="both"/>
+              <w:rPr>
+                <w:rFonts w:ascii="Calibri" w:hAnsi="Calibri"/>
+              </w:rPr>
+            </w:pPr>
+            <w:r>
+              <w:rPr>
+                <w:rFonts w:eastAsia="Times New Roman" w:ascii="Calibri" w:hAnsi="Calibri"/>
+                <w:b/>
+                <w:bCs/>
+                <w:kern w:val="0"/>
+                <w:lang w:val="es-ES" w:eastAsia="es-ES" w:bidi="ar-SA"/>
+              </w:rPr>
+              <w:t xml:space="preserve">4. Contextualizada: </w:t>
+            </w:r>
+            <w:r>
+              <w:rPr>
+                <w:rFonts w:eastAsia="Times New Roman" w:ascii="Calibri" w:hAnsi="Calibri"/>
+                <w:kern w:val="0"/>
+                <w:lang w:val="es-ES" w:eastAsia="es-ES" w:bidi="ar-SA"/>
+              </w:rPr>
+              <w:t>La evaluación se adapta a los contextos específicos y a las necesidades individuales de los estudiantes, reconociendo la diversidad y las diferencias en el aprendizaje.</w:t>
+            </w:r>
+          </w:p>
+          <w:p>
+            <w:pPr>
+              <w:pStyle w:val="ListParagraph"/>
+              <w:widowControl/>
+              <w:spacing w:before="0" w:after="0"/>
+              <w:ind w:left="360"/>
+              <w:jc w:val="both"/>
+              <w:rPr>
+                <w:rFonts w:ascii="Calibri" w:hAnsi="Calibri"/>
+              </w:rPr>
+            </w:pPr>
+            <w:r>
+              <w:rPr>
+                <w:rFonts w:eastAsia="Times New Roman" w:ascii="Calibri" w:hAnsi="Calibri"/>
+                <w:kern w:val="0"/>
+                <w:lang w:val="es-ES" w:eastAsia="es-ES" w:bidi="ar-SA"/>
+              </w:rPr>
+            </w:r>
+          </w:p>
+          <w:p>
+            <w:pPr>
+              <w:pStyle w:val="ListParagraph"/>
+              <w:widowControl/>
+              <w:spacing w:before="0" w:after="0"/>
+              <w:ind w:left="360"/>
+              <w:jc w:val="both"/>
+              <w:rPr>
                 <w:rFonts w:ascii="Calibri" w:hAnsi="Calibri" w:eastAsia="Times New Roman"/>
                 <w:b/>
                 <w:bCs/>
@@ -12831,6 +13487,7 @@
                 <w:kern w:val="0"/>
                 <w:lang w:val="es-ES" w:eastAsia="es-ES" w:bidi="ar-SA"/>
               </w:rPr>
+              <w:t>Modalidades de Evaluación:</w:t>
             </w:r>
           </w:p>
           <w:p>
@@ -12850,7 +13507,6 @@
                 <w:kern w:val="0"/>
                 <w:lang w:val="es-ES" w:eastAsia="es-ES" w:bidi="ar-SA"/>
               </w:rPr>
-              <w:t>En el curso "Desarrollo del pensamiento matemático en la infancia," la evaluación se entiende como un proceso formativo y sumativo que tiene como objetivo apoyar el aprendizaje, promover la mejora continua y garantizar el desarrollo de competencias clave en los futuros docentes. La evaluación no solo mide el dominio de los contenidos, sino que también considera el proceso de aprendizaje, la aplicación práctica de los conocimientos y la capacidad para reflexionar sobre la propia práctica pedagógica.</w:t>
             </w:r>
           </w:p>
           <w:p>
@@ -12861,6 +13517,32 @@
               <w:ind w:left="360"/>
               <w:jc w:val="both"/>
               <w:rPr>
+                <w:rFonts w:ascii="Calibri" w:hAnsi="Calibri" w:eastAsia="Times New Roman"/>
+                <w:b/>
+                <w:bCs/>
+                <w:kern w:val="0"/>
+                <w:lang w:val="es-ES" w:eastAsia="es-ES" w:bidi="ar-SA"/>
+              </w:rPr>
+            </w:pPr>
+            <w:r>
+              <w:rPr>
+                <w:rFonts w:eastAsia="Times New Roman" w:ascii="Calibri" w:hAnsi="Calibri"/>
+                <w:b/>
+                <w:bCs/>
+                <w:kern w:val="0"/>
+                <w:lang w:val="es-ES" w:eastAsia="es-ES" w:bidi="ar-SA"/>
+              </w:rPr>
+              <w:t>1. Autoevaluación:</w:t>
+            </w:r>
+          </w:p>
+          <w:p>
+            <w:pPr>
+              <w:pStyle w:val="ListParagraph"/>
+              <w:widowControl/>
+              <w:spacing w:before="0" w:after="0"/>
+              <w:ind w:left="360"/>
+              <w:jc w:val="both"/>
+              <w:rPr>
                 <w:rFonts w:ascii="Calibri" w:hAnsi="Calibri"/>
               </w:rPr>
             </w:pPr>
@@ -12870,6 +13552,15 @@
                 <w:kern w:val="0"/>
                 <w:lang w:val="es-ES" w:eastAsia="es-ES" w:bidi="ar-SA"/>
               </w:rPr>
+              <w:t xml:space="preserve">   </w:t>
+            </w:r>
+            <w:r>
+              <w:rPr>
+                <w:rFonts w:eastAsia="Times New Roman" w:ascii="Calibri" w:hAnsi="Calibri"/>
+                <w:kern w:val="0"/>
+                <w:lang w:val="es-ES" w:eastAsia="es-ES" w:bidi="ar-SA"/>
+              </w:rPr>
+              <w:t>La autoevaluación permite a los estudiantes reflexionar sobre su propio aprendizaje y desempeño. Se les anima a evaluar sus fortalezas y áreas de mejora mediante el uso de rúbricas y herramientas de reflexión. Esta modalidad ayuda a desarrollar habilidades de autoconciencia y auto-regulación.</w:t>
             </w:r>
           </w:p>
           <w:p>
@@ -12880,6 +13571,160 @@
               <w:ind w:left="360"/>
               <w:jc w:val="both"/>
               <w:rPr>
+                <w:rFonts w:ascii="Calibri" w:hAnsi="Calibri"/>
+              </w:rPr>
+            </w:pPr>
+            <w:r>
+              <w:rPr>
+                <w:rFonts w:eastAsia="Times New Roman" w:ascii="Calibri" w:hAnsi="Calibri"/>
+                <w:kern w:val="0"/>
+                <w:lang w:val="es-ES" w:eastAsia="es-ES" w:bidi="ar-SA"/>
+              </w:rPr>
+            </w:r>
+          </w:p>
+          <w:p>
+            <w:pPr>
+              <w:pStyle w:val="ListParagraph"/>
+              <w:widowControl/>
+              <w:spacing w:before="0" w:after="0"/>
+              <w:ind w:left="360"/>
+              <w:jc w:val="both"/>
+              <w:rPr>
+                <w:rFonts w:ascii="Calibri" w:hAnsi="Calibri"/>
+              </w:rPr>
+            </w:pPr>
+            <w:r>
+              <w:rPr>
+                <w:rFonts w:eastAsia="Times New Roman" w:ascii="Calibri" w:hAnsi="Calibri"/>
+                <w:kern w:val="0"/>
+                <w:lang w:val="es-ES" w:eastAsia="es-ES" w:bidi="ar-SA"/>
+              </w:rPr>
+              <w:t xml:space="preserve">  </w:t>
+            </w:r>
+            <w:r>
+              <w:rPr>
+                <w:rFonts w:eastAsia="Times New Roman" w:ascii="Calibri" w:hAnsi="Calibri"/>
+                <w:b/>
+                <w:bCs/>
+                <w:kern w:val="0"/>
+                <w:lang w:val="es-ES" w:eastAsia="es-ES" w:bidi="ar-SA"/>
+              </w:rPr>
+              <w:t xml:space="preserve"> </w:t>
+            </w:r>
+            <w:r>
+              <w:rPr>
+                <w:rFonts w:eastAsia="Times New Roman" w:ascii="Calibri" w:hAnsi="Calibri"/>
+                <w:b/>
+                <w:bCs/>
+                <w:kern w:val="0"/>
+                <w:lang w:val="es-ES" w:eastAsia="es-ES" w:bidi="ar-SA"/>
+              </w:rPr>
+              <w:t>Estrategias:</w:t>
+            </w:r>
+          </w:p>
+          <w:p>
+            <w:pPr>
+              <w:pStyle w:val="ListParagraph"/>
+              <w:widowControl/>
+              <w:spacing w:before="0" w:after="0"/>
+              <w:ind w:left="360"/>
+              <w:jc w:val="both"/>
+              <w:rPr>
+                <w:rFonts w:ascii="Calibri" w:hAnsi="Calibri"/>
+              </w:rPr>
+            </w:pPr>
+            <w:r>
+              <w:rPr>
+                <w:rFonts w:eastAsia="Times New Roman" w:ascii="Calibri" w:hAnsi="Calibri"/>
+                <w:kern w:val="0"/>
+                <w:lang w:val="es-ES" w:eastAsia="es-ES" w:bidi="ar-SA"/>
+              </w:rPr>
+              <w:t xml:space="preserve">   </w:t>
+            </w:r>
+            <w:r>
+              <w:rPr>
+                <w:rFonts w:eastAsia="Times New Roman" w:ascii="Calibri" w:hAnsi="Calibri"/>
+                <w:b/>
+                <w:bCs/>
+                <w:kern w:val="0"/>
+                <w:lang w:val="es-ES" w:eastAsia="es-ES" w:bidi="ar-SA"/>
+              </w:rPr>
+              <w:t>- Diarios de Reflexión:</w:t>
+            </w:r>
+            <w:r>
+              <w:rPr>
+                <w:rFonts w:eastAsia="Times New Roman" w:ascii="Calibri" w:hAnsi="Calibri"/>
+                <w:kern w:val="0"/>
+                <w:lang w:val="es-ES" w:eastAsia="es-ES" w:bidi="ar-SA"/>
+              </w:rPr>
+              <w:t xml:space="preserve"> Los estudiantes mantienen un diario en el que registran sus aprendizajes, desafíos y reflexiones sobre su progreso.</w:t>
+            </w:r>
+          </w:p>
+          <w:p>
+            <w:pPr>
+              <w:pStyle w:val="ListParagraph"/>
+              <w:widowControl/>
+              <w:spacing w:before="0" w:after="0"/>
+              <w:ind w:left="360"/>
+              <w:jc w:val="both"/>
+              <w:rPr>
+                <w:rFonts w:ascii="Calibri" w:hAnsi="Calibri"/>
+              </w:rPr>
+            </w:pPr>
+            <w:r>
+              <w:rPr>
+                <w:rFonts w:eastAsia="Times New Roman" w:ascii="Calibri" w:hAnsi="Calibri"/>
+                <w:kern w:val="0"/>
+                <w:lang w:val="es-ES" w:eastAsia="es-ES" w:bidi="ar-SA"/>
+              </w:rPr>
+              <w:t xml:space="preserve">   </w:t>
+            </w:r>
+            <w:r>
+              <w:rPr>
+                <w:rFonts w:eastAsia="Times New Roman" w:ascii="Calibri" w:hAnsi="Calibri"/>
+                <w:b/>
+                <w:bCs/>
+                <w:kern w:val="0"/>
+                <w:lang w:val="es-ES" w:eastAsia="es-ES" w:bidi="ar-SA"/>
+              </w:rPr>
+              <w:t>- Rúbricas de Autoevaluación:</w:t>
+            </w:r>
+            <w:r>
+              <w:rPr>
+                <w:rFonts w:eastAsia="Times New Roman" w:ascii="Calibri" w:hAnsi="Calibri"/>
+                <w:kern w:val="0"/>
+                <w:lang w:val="es-ES" w:eastAsia="es-ES" w:bidi="ar-SA"/>
+              </w:rPr>
+              <w:t xml:space="preserve"> Proporcionar rúbricas claras para que los estudiantes autoevalúen su trabajo y proyectos, identificando áreas de éxito y mejora.</w:t>
+            </w:r>
+          </w:p>
+          <w:p>
+            <w:pPr>
+              <w:pStyle w:val="ListParagraph"/>
+              <w:widowControl/>
+              <w:spacing w:before="0" w:after="0"/>
+              <w:ind w:left="360"/>
+              <w:jc w:val="both"/>
+              <w:rPr>
+                <w:rFonts w:ascii="Calibri" w:hAnsi="Calibri"/>
+              </w:rPr>
+            </w:pPr>
+            <w:r>
+              <w:rPr>
+                <w:rFonts w:eastAsia="Times New Roman" w:ascii="Calibri" w:hAnsi="Calibri"/>
+                <w:kern w:val="0"/>
+                <w:lang w:val="es-ES" w:eastAsia="es-ES" w:bidi="ar-SA"/>
+              </w:rPr>
+            </w:r>
+          </w:p>
+          <w:p>
+            <w:pPr>
+              <w:pStyle w:val="ListParagraph"/>
+              <w:widowControl/>
+              <w:spacing w:before="0" w:after="0"/>
+              <w:ind w:left="360"/>
+              <w:jc w:val="both"/>
+              <w:rPr>
                 <w:rFonts w:ascii="Calibri" w:hAnsi="Calibri" w:eastAsia="Times New Roman"/>
                 <w:b/>
                 <w:bCs/>
@@ -12895,7 +13740,7 @@
                 <w:kern w:val="0"/>
                 <w:lang w:val="es-ES" w:eastAsia="es-ES" w:bidi="ar-SA"/>
               </w:rPr>
-              <w:t>Principios de Evaluación:</w:t>
+              <w:t>2. Coevaluación:</w:t>
             </w:r>
           </w:p>
           <w:p>
@@ -12912,12 +13757,10 @@
             <w:r>
               <w:rPr>
                 <w:rFonts w:eastAsia="Times New Roman" w:ascii="Calibri" w:hAnsi="Calibri"/>
-                <w:b/>
-                <w:bCs/>
-                <w:kern w:val="0"/>
-                <w:lang w:val="es-ES" w:eastAsia="es-ES" w:bidi="ar-SA"/>
-              </w:rPr>
-              <w:t>1. Integralidad:</w:t>
+                <w:kern w:val="0"/>
+                <w:lang w:val="es-ES" w:eastAsia="es-ES" w:bidi="ar-SA"/>
+              </w:rPr>
+              <w:t xml:space="preserve">   </w:t>
             </w:r>
             <w:r>
               <w:rPr>
@@ -12925,7 +13768,7 @@
                 <w:kern w:val="0"/>
                 <w:lang w:val="es-ES" w:eastAsia="es-ES" w:bidi="ar-SA"/>
               </w:rPr>
-              <w:t xml:space="preserve"> La evaluación considera todas las dimensiones del aprendizaje, incluyendo conocimientos, habilidades prácticas, actitudes y competencias.</w:t>
+              <w:t>La coevaluación implica la evaluación del desempeño de un estudiante por parte de sus compañeros. Esta modalidad fomenta la colaboración y el aprendizaje entre pares, permitiendo a los estudiantes ofrecer y recibir retroalimentación constructiva.</w:t>
             </w:r>
           </w:p>
           <w:p>
@@ -12942,20 +13785,49 @@
             <w:r>
               <w:rPr>
                 <w:rFonts w:eastAsia="Times New Roman" w:ascii="Calibri" w:hAnsi="Calibri"/>
-                <w:b/>
-                <w:bCs/>
-                <w:kern w:val="0"/>
-                <w:lang w:val="es-ES" w:eastAsia="es-ES" w:bidi="ar-SA"/>
-              </w:rPr>
-              <w:t xml:space="preserve">2. Formativa: </w:t>
-            </w:r>
+                <w:kern w:val="0"/>
+                <w:lang w:val="es-ES" w:eastAsia="es-ES" w:bidi="ar-SA"/>
+              </w:rPr>
+            </w:r>
+          </w:p>
+          <w:p>
+            <w:pPr>
+              <w:pStyle w:val="ListParagraph"/>
+              <w:widowControl/>
+              <w:spacing w:before="0" w:after="0"/>
+              <w:ind w:left="360"/>
+              <w:jc w:val="both"/>
+              <w:rPr>
+                <w:rFonts w:ascii="Calibri" w:hAnsi="Calibri"/>
+              </w:rPr>
+            </w:pPr>
             <w:r>
               <w:rPr>
                 <w:rFonts w:eastAsia="Times New Roman" w:ascii="Calibri" w:hAnsi="Calibri"/>
                 <w:kern w:val="0"/>
                 <w:lang w:val="es-ES" w:eastAsia="es-ES" w:bidi="ar-SA"/>
               </w:rPr>
-              <w:t>La evaluación se centra en el seguimiento continuo del progreso de los estudiantes y proporciona retroalimentación constructiva para mejorar el desempeño.</w:t>
+              <w:t xml:space="preserve">  </w:t>
+            </w:r>
+            <w:r>
+              <w:rPr>
+                <w:rFonts w:eastAsia="Times New Roman" w:ascii="Calibri" w:hAnsi="Calibri"/>
+                <w:b/>
+                <w:bCs/>
+                <w:kern w:val="0"/>
+                <w:lang w:val="es-ES" w:eastAsia="es-ES" w:bidi="ar-SA"/>
+              </w:rPr>
+              <w:t xml:space="preserve"> </w:t>
+            </w:r>
+            <w:r>
+              <w:rPr>
+                <w:rFonts w:eastAsia="Times New Roman" w:ascii="Calibri" w:hAnsi="Calibri"/>
+                <w:b/>
+                <w:bCs/>
+                <w:kern w:val="0"/>
+                <w:lang w:val="es-ES" w:eastAsia="es-ES" w:bidi="ar-SA"/>
+              </w:rPr>
+              <w:t>Estrategias:</w:t>
             </w:r>
           </w:p>
           <w:p>
@@ -12972,20 +13844,28 @@
             <w:r>
               <w:rPr>
                 <w:rFonts w:eastAsia="Times New Roman" w:ascii="Calibri" w:hAnsi="Calibri"/>
-                <w:b/>
-                <w:bCs/>
-                <w:kern w:val="0"/>
-                <w:lang w:val="es-ES" w:eastAsia="es-ES" w:bidi="ar-SA"/>
-              </w:rPr>
-              <w:t>3. Participativa:</w:t>
+                <w:kern w:val="0"/>
+                <w:lang w:val="es-ES" w:eastAsia="es-ES" w:bidi="ar-SA"/>
+              </w:rPr>
+              <w:t xml:space="preserve">   </w:t>
             </w:r>
             <w:r>
               <w:rPr>
                 <w:rFonts w:eastAsia="Times New Roman" w:ascii="Calibri" w:hAnsi="Calibri"/>
-                <w:kern w:val="0"/>
-                <w:lang w:val="es-ES" w:eastAsia="es-ES" w:bidi="ar-SA"/>
-              </w:rPr>
-              <w:t xml:space="preserve"> Los estudiantes están involucrados en el proceso de evaluación a través de la autoevaluación, la coevaluación y la evaluación entre pares.</w:t>
+                <w:b/>
+                <w:bCs/>
+                <w:kern w:val="0"/>
+                <w:lang w:val="es-ES" w:eastAsia="es-ES" w:bidi="ar-SA"/>
+              </w:rPr>
+              <w:t>- Revisión de Proyectos:</w:t>
+            </w:r>
+            <w:r>
+              <w:rPr>
+                <w:rFonts w:eastAsia="Times New Roman" w:ascii="Calibri" w:hAnsi="Calibri"/>
+                <w:kern w:val="0"/>
+                <w:lang w:val="es-ES" w:eastAsia="es-ES" w:bidi="ar-SA"/>
+              </w:rPr>
+              <w:t xml:space="preserve"> Los estudiantes revisan y evalúan los proyectos de sus compañeros utilizando rúbricas compartidas, ofreciendo comentarios y sugerencias para la mejora.</w:t>
             </w:r>
           </w:p>
           <w:p>
@@ -13002,20 +13882,38 @@
             <w:r>
               <w:rPr>
                 <w:rFonts w:eastAsia="Times New Roman" w:ascii="Calibri" w:hAnsi="Calibri"/>
-                <w:b/>
-                <w:bCs/>
-                <w:kern w:val="0"/>
-                <w:lang w:val="es-ES" w:eastAsia="es-ES" w:bidi="ar-SA"/>
-              </w:rPr>
-              <w:t xml:space="preserve">4. Contextualizada: </w:t>
+                <w:kern w:val="0"/>
+                <w:lang w:val="es-ES" w:eastAsia="es-ES" w:bidi="ar-SA"/>
+              </w:rPr>
+              <w:t xml:space="preserve">  </w:t>
             </w:r>
             <w:r>
               <w:rPr>
                 <w:rFonts w:eastAsia="Times New Roman" w:ascii="Calibri" w:hAnsi="Calibri"/>
-                <w:kern w:val="0"/>
-                <w:lang w:val="es-ES" w:eastAsia="es-ES" w:bidi="ar-SA"/>
-              </w:rPr>
-              <w:t>La evaluación se adapta a los contextos específicos y a las necesidades individuales de los estudiantes, reconociendo la diversidad y las diferencias en el aprendizaje.</w:t>
+                <w:b/>
+                <w:bCs/>
+                <w:kern w:val="0"/>
+                <w:lang w:val="es-ES" w:eastAsia="es-ES" w:bidi="ar-SA"/>
+              </w:rPr>
+              <w:t xml:space="preserve"> </w:t>
+            </w:r>
+            <w:r>
+              <w:rPr>
+                <w:rFonts w:eastAsia="Times New Roman" w:ascii="Calibri" w:hAnsi="Calibri"/>
+                <w:b/>
+                <w:bCs/>
+                <w:kern w:val="0"/>
+                <w:lang w:val="es-ES" w:eastAsia="es-ES" w:bidi="ar-SA"/>
+              </w:rPr>
+              <w:t>- Debates y Discusiones:</w:t>
+            </w:r>
+            <w:r>
+              <w:rPr>
+                <w:rFonts w:eastAsia="Times New Roman" w:ascii="Calibri" w:hAnsi="Calibri"/>
+                <w:kern w:val="0"/>
+                <w:lang w:val="es-ES" w:eastAsia="es-ES" w:bidi="ar-SA"/>
+              </w:rPr>
+              <w:t xml:space="preserve"> Utilizar debates y discusiones en clase para evaluar y reflexionar sobre las contribuciones de los compañeros en proyectos y actividades.</w:t>
             </w:r>
           </w:p>
           <w:p>
@@ -13060,7 +13958,7 @@
                 <w:kern w:val="0"/>
                 <w:lang w:val="es-ES" w:eastAsia="es-ES" w:bidi="ar-SA"/>
               </w:rPr>
-              <w:t>Modalidades de Evaluación:</w:t>
+              <w:t>3. Heteroevaluación:</w:t>
             </w:r>
           </w:p>
           <w:p>
@@ -13080,6 +13978,15 @@
                 <w:kern w:val="0"/>
                 <w:lang w:val="es-ES" w:eastAsia="es-ES" w:bidi="ar-SA"/>
               </w:rPr>
+              <w:t xml:space="preserve">   </w:t>
+            </w:r>
+            <w:r>
+              <w:rPr>
+                <w:rFonts w:eastAsia="Times New Roman" w:ascii="Calibri" w:hAnsi="Calibri"/>
+                <w:kern w:val="0"/>
+                <w:lang w:val="es-ES" w:eastAsia="es-ES" w:bidi="ar-SA"/>
+              </w:rPr>
+              <w:t>La heteroevaluación se realiza por parte del instructor y otros evaluadores externos. Esta modalidad proporciona una evaluación objetiva y profesional del desempeño de los estudiantes.</w:t>
             </w:r>
           </w:p>
           <w:p>
@@ -13090,6 +13997,160 @@
               <w:ind w:left="360"/>
               <w:jc w:val="both"/>
               <w:rPr>
+                <w:rFonts w:ascii="Calibri" w:hAnsi="Calibri"/>
+              </w:rPr>
+            </w:pPr>
+            <w:r>
+              <w:rPr>
+                <w:rFonts w:eastAsia="Times New Roman" w:ascii="Calibri" w:hAnsi="Calibri"/>
+                <w:kern w:val="0"/>
+                <w:lang w:val="es-ES" w:eastAsia="es-ES" w:bidi="ar-SA"/>
+              </w:rPr>
+            </w:r>
+          </w:p>
+          <w:p>
+            <w:pPr>
+              <w:pStyle w:val="ListParagraph"/>
+              <w:widowControl/>
+              <w:spacing w:before="0" w:after="0"/>
+              <w:ind w:left="360"/>
+              <w:jc w:val="both"/>
+              <w:rPr>
+                <w:rFonts w:ascii="Calibri" w:hAnsi="Calibri"/>
+              </w:rPr>
+            </w:pPr>
+            <w:r>
+              <w:rPr>
+                <w:rFonts w:eastAsia="Times New Roman" w:ascii="Calibri" w:hAnsi="Calibri"/>
+                <w:kern w:val="0"/>
+                <w:lang w:val="es-ES" w:eastAsia="es-ES" w:bidi="ar-SA"/>
+              </w:rPr>
+              <w:t xml:space="preserve">  </w:t>
+            </w:r>
+            <w:r>
+              <w:rPr>
+                <w:rFonts w:eastAsia="Times New Roman" w:ascii="Calibri" w:hAnsi="Calibri"/>
+                <w:b/>
+                <w:bCs/>
+                <w:kern w:val="0"/>
+                <w:lang w:val="es-ES" w:eastAsia="es-ES" w:bidi="ar-SA"/>
+              </w:rPr>
+              <w:t xml:space="preserve"> </w:t>
+            </w:r>
+            <w:r>
+              <w:rPr>
+                <w:rFonts w:eastAsia="Times New Roman" w:ascii="Calibri" w:hAnsi="Calibri"/>
+                <w:b/>
+                <w:bCs/>
+                <w:kern w:val="0"/>
+                <w:lang w:val="es-ES" w:eastAsia="es-ES" w:bidi="ar-SA"/>
+              </w:rPr>
+              <w:t>Estrategias:</w:t>
+            </w:r>
+          </w:p>
+          <w:p>
+            <w:pPr>
+              <w:pStyle w:val="ListParagraph"/>
+              <w:widowControl/>
+              <w:spacing w:before="0" w:after="0"/>
+              <w:ind w:left="360"/>
+              <w:jc w:val="both"/>
+              <w:rPr>
+                <w:rFonts w:ascii="Calibri" w:hAnsi="Calibri"/>
+              </w:rPr>
+            </w:pPr>
+            <w:r>
+              <w:rPr>
+                <w:rFonts w:eastAsia="Times New Roman" w:ascii="Calibri" w:hAnsi="Calibri"/>
+                <w:kern w:val="0"/>
+                <w:lang w:val="es-ES" w:eastAsia="es-ES" w:bidi="ar-SA"/>
+              </w:rPr>
+              <w:t xml:space="preserve">   </w:t>
+            </w:r>
+            <w:r>
+              <w:rPr>
+                <w:rFonts w:eastAsia="Times New Roman" w:ascii="Calibri" w:hAnsi="Calibri"/>
+                <w:b/>
+                <w:bCs/>
+                <w:kern w:val="0"/>
+                <w:lang w:val="es-ES" w:eastAsia="es-ES" w:bidi="ar-SA"/>
+              </w:rPr>
+              <w:t xml:space="preserve">- Exámenes y Pruebas: </w:t>
+            </w:r>
+            <w:r>
+              <w:rPr>
+                <w:rFonts w:eastAsia="Times New Roman" w:ascii="Calibri" w:hAnsi="Calibri"/>
+                <w:kern w:val="0"/>
+                <w:lang w:val="es-ES" w:eastAsia="es-ES" w:bidi="ar-SA"/>
+              </w:rPr>
+              <w:t>Utilizar exámenes y pruebas para evaluar el conocimiento teórico y práctico de los estudiantes.</w:t>
+            </w:r>
+          </w:p>
+          <w:p>
+            <w:pPr>
+              <w:pStyle w:val="ListParagraph"/>
+              <w:widowControl/>
+              <w:spacing w:before="0" w:after="0"/>
+              <w:ind w:left="360"/>
+              <w:jc w:val="both"/>
+              <w:rPr>
+                <w:rFonts w:ascii="Calibri" w:hAnsi="Calibri"/>
+              </w:rPr>
+            </w:pPr>
+            <w:r>
+              <w:rPr>
+                <w:rFonts w:eastAsia="Times New Roman" w:ascii="Calibri" w:hAnsi="Calibri"/>
+                <w:kern w:val="0"/>
+                <w:lang w:val="es-ES" w:eastAsia="es-ES" w:bidi="ar-SA"/>
+              </w:rPr>
+              <w:t xml:space="preserve">   </w:t>
+            </w:r>
+            <w:r>
+              <w:rPr>
+                <w:rFonts w:eastAsia="Times New Roman" w:ascii="Calibri" w:hAnsi="Calibri"/>
+                <w:b/>
+                <w:bCs/>
+                <w:kern w:val="0"/>
+                <w:lang w:val="es-ES" w:eastAsia="es-ES" w:bidi="ar-SA"/>
+              </w:rPr>
+              <w:t>- Observación Directa:</w:t>
+            </w:r>
+            <w:r>
+              <w:rPr>
+                <w:rFonts w:eastAsia="Times New Roman" w:ascii="Calibri" w:hAnsi="Calibri"/>
+                <w:kern w:val="0"/>
+                <w:lang w:val="es-ES" w:eastAsia="es-ES" w:bidi="ar-SA"/>
+              </w:rPr>
+              <w:t xml:space="preserve"> Evaluar el desempeño de los estudiantes a través de la observación directa en actividades prácticas y en el aula.</w:t>
+            </w:r>
+          </w:p>
+          <w:p>
+            <w:pPr>
+              <w:pStyle w:val="ListParagraph"/>
+              <w:widowControl/>
+              <w:spacing w:before="0" w:after="0"/>
+              <w:ind w:left="360"/>
+              <w:jc w:val="both"/>
+              <w:rPr>
+                <w:rFonts w:ascii="Calibri" w:hAnsi="Calibri"/>
+              </w:rPr>
+            </w:pPr>
+            <w:r>
+              <w:rPr>
+                <w:rFonts w:eastAsia="Times New Roman" w:ascii="Calibri" w:hAnsi="Calibri"/>
+                <w:kern w:val="0"/>
+                <w:lang w:val="es-ES" w:eastAsia="es-ES" w:bidi="ar-SA"/>
+              </w:rPr>
+            </w:r>
+          </w:p>
+          <w:p>
+            <w:pPr>
+              <w:pStyle w:val="ListParagraph"/>
+              <w:widowControl/>
+              <w:spacing w:before="0" w:after="0"/>
+              <w:ind w:left="360"/>
+              <w:jc w:val="both"/>
+              <w:rPr>
                 <w:rFonts w:ascii="Calibri" w:hAnsi="Calibri" w:eastAsia="Times New Roman"/>
                 <w:b/>
                 <w:bCs/>
@@ -13105,7 +14166,7 @@
                 <w:kern w:val="0"/>
                 <w:lang w:val="es-ES" w:eastAsia="es-ES" w:bidi="ar-SA"/>
               </w:rPr>
-              <w:t>1. Autoevaluación:</w:t>
+              <w:t>4. Evaluación entre Pares:</w:t>
             </w:r>
           </w:p>
           <w:p>
@@ -13133,7 +14194,7 @@
                 <w:kern w:val="0"/>
                 <w:lang w:val="es-ES" w:eastAsia="es-ES" w:bidi="ar-SA"/>
               </w:rPr>
-              <w:t>La autoevaluación permite a los estudiantes reflexionar sobre su propio aprendizaje y desempeño. Se les anima a evaluar sus fortalezas y áreas de mejora mediante el uso de rúbricas y herramientas de reflexión. Esta modalidad ayuda a desarrollar habilidades de autoconciencia y auto-regulación.</w:t>
+              <w:t>La evaluación entre pares permite a los estudiantes evaluar y proporcionar retroalimentación a sus compañeros sobre tareas y proyectos específicos. Esta modalidad fomenta el aprendizaje colaborativo y el desarrollo de habilidades de crítica constructiva.</w:t>
             </w:r>
           </w:p>
           <w:p>
@@ -13172,7 +14233,7 @@
                 <w:kern w:val="0"/>
                 <w:lang w:val="es-ES" w:eastAsia="es-ES" w:bidi="ar-SA"/>
               </w:rPr>
-              <w:t xml:space="preserve">  </w:t>
+              <w:t xml:space="preserve">   </w:t>
             </w:r>
             <w:r>
               <w:rPr>
@@ -13182,17 +14243,45 @@
                 <w:kern w:val="0"/>
                 <w:lang w:val="es-ES" w:eastAsia="es-ES" w:bidi="ar-SA"/>
               </w:rPr>
-              <w:t xml:space="preserve"> </w:t>
-            </w:r>
+              <w:t>Estrategias:</w:t>
+            </w:r>
+          </w:p>
+          <w:p>
+            <w:pPr>
+              <w:pStyle w:val="ListParagraph"/>
+              <w:widowControl/>
+              <w:spacing w:before="0" w:after="0"/>
+              <w:ind w:left="360"/>
+              <w:jc w:val="both"/>
+              <w:rPr>
+                <w:rFonts w:ascii="Calibri" w:hAnsi="Calibri"/>
+              </w:rPr>
+            </w:pPr>
             <w:r>
               <w:rPr>
                 <w:rFonts w:eastAsia="Times New Roman" w:ascii="Calibri" w:hAnsi="Calibri"/>
-                <w:b/>
-                <w:bCs/>
-                <w:kern w:val="0"/>
-                <w:lang w:val="es-ES" w:eastAsia="es-ES" w:bidi="ar-SA"/>
-              </w:rPr>
-              <w:t>Estrategias:</w:t>
+                <w:kern w:val="0"/>
+                <w:lang w:val="es-ES" w:eastAsia="es-ES" w:bidi="ar-SA"/>
+              </w:rPr>
+              <w:t xml:space="preserve">   </w:t>
+            </w:r>
+            <w:r>
+              <w:rPr>
+                <w:rFonts w:eastAsia="Times New Roman" w:ascii="Calibri" w:hAnsi="Calibri"/>
+                <w:b/>
+                <w:bCs/>
+                <w:kern w:val="0"/>
+                <w:lang w:val="es-ES" w:eastAsia="es-ES" w:bidi="ar-SA"/>
+              </w:rPr>
+              <w:t>- Revisión de Códigos y Proyectos:</w:t>
+            </w:r>
+            <w:r>
+              <w:rPr>
+                <w:rFonts w:eastAsia="Times New Roman" w:ascii="Calibri" w:hAnsi="Calibri"/>
+                <w:kern w:val="0"/>
+                <w:lang w:val="es-ES" w:eastAsia="es-ES" w:bidi="ar-SA"/>
+              </w:rPr>
+              <w:t xml:space="preserve"> Los estudiantes revisan y ofrecen retroalimentación sobre los códigos y proyectos de sus compañeros, utilizando rúbricas y criterios predefinidos.  </w:t>
             </w:r>
           </w:p>
           <w:p>
@@ -13212,639 +14301,6 @@
                 <w:kern w:val="0"/>
                 <w:lang w:val="es-ES" w:eastAsia="es-ES" w:bidi="ar-SA"/>
               </w:rPr>
-              <w:t xml:space="preserve">   </w:t>
-            </w:r>
-            <w:r>
-              <w:rPr>
-                <w:rFonts w:eastAsia="Times New Roman" w:ascii="Calibri" w:hAnsi="Calibri"/>
-                <w:b/>
-                <w:bCs/>
-                <w:kern w:val="0"/>
-                <w:lang w:val="es-ES" w:eastAsia="es-ES" w:bidi="ar-SA"/>
-              </w:rPr>
-              <w:t>- Diarios de Reflexión:</w:t>
-            </w:r>
-            <w:r>
-              <w:rPr>
-                <w:rFonts w:eastAsia="Times New Roman" w:ascii="Calibri" w:hAnsi="Calibri"/>
-                <w:kern w:val="0"/>
-                <w:lang w:val="es-ES" w:eastAsia="es-ES" w:bidi="ar-SA"/>
-              </w:rPr>
-              <w:t xml:space="preserve"> Los estudiantes mantienen un diario en el que registran sus aprendizajes, desafíos y reflexiones sobre su progreso.</w:t>
-            </w:r>
-          </w:p>
-          <w:p>
-            <w:pPr>
-              <w:pStyle w:val="ListParagraph"/>
-              <w:widowControl/>
-              <w:spacing w:before="0" w:after="0"/>
-              <w:ind w:left="360"/>
-              <w:jc w:val="both"/>
-              <w:rPr>
-                <w:rFonts w:ascii="Calibri" w:hAnsi="Calibri"/>
-              </w:rPr>
-            </w:pPr>
-            <w:r>
-              <w:rPr>
-                <w:rFonts w:eastAsia="Times New Roman" w:ascii="Calibri" w:hAnsi="Calibri"/>
-                <w:kern w:val="0"/>
-                <w:lang w:val="es-ES" w:eastAsia="es-ES" w:bidi="ar-SA"/>
-              </w:rPr>
-              <w:t xml:space="preserve">   </w:t>
-            </w:r>
-            <w:r>
-              <w:rPr>
-                <w:rFonts w:eastAsia="Times New Roman" w:ascii="Calibri" w:hAnsi="Calibri"/>
-                <w:b/>
-                <w:bCs/>
-                <w:kern w:val="0"/>
-                <w:lang w:val="es-ES" w:eastAsia="es-ES" w:bidi="ar-SA"/>
-              </w:rPr>
-              <w:t>- Rúbricas de Autoevaluación:</w:t>
-            </w:r>
-            <w:r>
-              <w:rPr>
-                <w:rFonts w:eastAsia="Times New Roman" w:ascii="Calibri" w:hAnsi="Calibri"/>
-                <w:kern w:val="0"/>
-                <w:lang w:val="es-ES" w:eastAsia="es-ES" w:bidi="ar-SA"/>
-              </w:rPr>
-              <w:t xml:space="preserve"> Proporcionar rúbricas claras para que los estudiantes autoevalúen su trabajo y proyectos, identificando áreas de éxito y mejora.</w:t>
-            </w:r>
-          </w:p>
-          <w:p>
-            <w:pPr>
-              <w:pStyle w:val="ListParagraph"/>
-              <w:widowControl/>
-              <w:spacing w:before="0" w:after="0"/>
-              <w:ind w:left="360"/>
-              <w:jc w:val="both"/>
-              <w:rPr>
-                <w:rFonts w:ascii="Calibri" w:hAnsi="Calibri"/>
-              </w:rPr>
-            </w:pPr>
-            <w:r>
-              <w:rPr>
-                <w:rFonts w:eastAsia="Times New Roman" w:ascii="Calibri" w:hAnsi="Calibri"/>
-                <w:kern w:val="0"/>
-                <w:lang w:val="es-ES" w:eastAsia="es-ES" w:bidi="ar-SA"/>
-              </w:rPr>
-            </w:r>
-          </w:p>
-          <w:p>
-            <w:pPr>
-              <w:pStyle w:val="ListParagraph"/>
-              <w:widowControl/>
-              <w:spacing w:before="0" w:after="0"/>
-              <w:ind w:left="360"/>
-              <w:jc w:val="both"/>
-              <w:rPr>
-                <w:rFonts w:ascii="Calibri" w:hAnsi="Calibri" w:eastAsia="Times New Roman"/>
-                <w:b/>
-                <w:bCs/>
-                <w:kern w:val="0"/>
-                <w:lang w:val="es-ES" w:eastAsia="es-ES" w:bidi="ar-SA"/>
-              </w:rPr>
-            </w:pPr>
-            <w:r>
-              <w:rPr>
-                <w:rFonts w:eastAsia="Times New Roman" w:ascii="Calibri" w:hAnsi="Calibri"/>
-                <w:b/>
-                <w:bCs/>
-                <w:kern w:val="0"/>
-                <w:lang w:val="es-ES" w:eastAsia="es-ES" w:bidi="ar-SA"/>
-              </w:rPr>
-              <w:t>2. Coevaluación:</w:t>
-            </w:r>
-          </w:p>
-          <w:p>
-            <w:pPr>
-              <w:pStyle w:val="ListParagraph"/>
-              <w:widowControl/>
-              <w:spacing w:before="0" w:after="0"/>
-              <w:ind w:left="360"/>
-              <w:jc w:val="both"/>
-              <w:rPr>
-                <w:rFonts w:ascii="Calibri" w:hAnsi="Calibri"/>
-              </w:rPr>
-            </w:pPr>
-            <w:r>
-              <w:rPr>
-                <w:rFonts w:eastAsia="Times New Roman" w:ascii="Calibri" w:hAnsi="Calibri"/>
-                <w:kern w:val="0"/>
-                <w:lang w:val="es-ES" w:eastAsia="es-ES" w:bidi="ar-SA"/>
-              </w:rPr>
-              <w:t xml:space="preserve">   </w:t>
-            </w:r>
-            <w:r>
-              <w:rPr>
-                <w:rFonts w:eastAsia="Times New Roman" w:ascii="Calibri" w:hAnsi="Calibri"/>
-                <w:kern w:val="0"/>
-                <w:lang w:val="es-ES" w:eastAsia="es-ES" w:bidi="ar-SA"/>
-              </w:rPr>
-              <w:t>La coevaluación implica la evaluación del desempeño de un estudiante por parte de sus compañeros. Esta modalidad fomenta la colaboración y el aprendizaje entre pares, permitiendo a los estudiantes ofrecer y recibir retroalimentación constructiva.</w:t>
-            </w:r>
-          </w:p>
-          <w:p>
-            <w:pPr>
-              <w:pStyle w:val="ListParagraph"/>
-              <w:widowControl/>
-              <w:spacing w:before="0" w:after="0"/>
-              <w:ind w:left="360"/>
-              <w:jc w:val="both"/>
-              <w:rPr>
-                <w:rFonts w:ascii="Calibri" w:hAnsi="Calibri"/>
-              </w:rPr>
-            </w:pPr>
-            <w:r>
-              <w:rPr>
-                <w:rFonts w:eastAsia="Times New Roman" w:ascii="Calibri" w:hAnsi="Calibri"/>
-                <w:kern w:val="0"/>
-                <w:lang w:val="es-ES" w:eastAsia="es-ES" w:bidi="ar-SA"/>
-              </w:rPr>
-            </w:r>
-          </w:p>
-          <w:p>
-            <w:pPr>
-              <w:pStyle w:val="ListParagraph"/>
-              <w:widowControl/>
-              <w:spacing w:before="0" w:after="0"/>
-              <w:ind w:left="360"/>
-              <w:jc w:val="both"/>
-              <w:rPr>
-                <w:rFonts w:ascii="Calibri" w:hAnsi="Calibri"/>
-              </w:rPr>
-            </w:pPr>
-            <w:r>
-              <w:rPr>
-                <w:rFonts w:eastAsia="Times New Roman" w:ascii="Calibri" w:hAnsi="Calibri"/>
-                <w:kern w:val="0"/>
-                <w:lang w:val="es-ES" w:eastAsia="es-ES" w:bidi="ar-SA"/>
-              </w:rPr>
-              <w:t xml:space="preserve">  </w:t>
-            </w:r>
-            <w:r>
-              <w:rPr>
-                <w:rFonts w:eastAsia="Times New Roman" w:ascii="Calibri" w:hAnsi="Calibri"/>
-                <w:b/>
-                <w:bCs/>
-                <w:kern w:val="0"/>
-                <w:lang w:val="es-ES" w:eastAsia="es-ES" w:bidi="ar-SA"/>
-              </w:rPr>
-              <w:t xml:space="preserve"> </w:t>
-            </w:r>
-            <w:r>
-              <w:rPr>
-                <w:rFonts w:eastAsia="Times New Roman" w:ascii="Calibri" w:hAnsi="Calibri"/>
-                <w:b/>
-                <w:bCs/>
-                <w:kern w:val="0"/>
-                <w:lang w:val="es-ES" w:eastAsia="es-ES" w:bidi="ar-SA"/>
-              </w:rPr>
-              <w:t>Estrategias:</w:t>
-            </w:r>
-          </w:p>
-          <w:p>
-            <w:pPr>
-              <w:pStyle w:val="ListParagraph"/>
-              <w:widowControl/>
-              <w:spacing w:before="0" w:after="0"/>
-              <w:ind w:left="360"/>
-              <w:jc w:val="both"/>
-              <w:rPr>
-                <w:rFonts w:ascii="Calibri" w:hAnsi="Calibri"/>
-              </w:rPr>
-            </w:pPr>
-            <w:r>
-              <w:rPr>
-                <w:rFonts w:eastAsia="Times New Roman" w:ascii="Calibri" w:hAnsi="Calibri"/>
-                <w:kern w:val="0"/>
-                <w:lang w:val="es-ES" w:eastAsia="es-ES" w:bidi="ar-SA"/>
-              </w:rPr>
-              <w:t xml:space="preserve">   </w:t>
-            </w:r>
-            <w:r>
-              <w:rPr>
-                <w:rFonts w:eastAsia="Times New Roman" w:ascii="Calibri" w:hAnsi="Calibri"/>
-                <w:b/>
-                <w:bCs/>
-                <w:kern w:val="0"/>
-                <w:lang w:val="es-ES" w:eastAsia="es-ES" w:bidi="ar-SA"/>
-              </w:rPr>
-              <w:t>- Revisión de Proyectos:</w:t>
-            </w:r>
-            <w:r>
-              <w:rPr>
-                <w:rFonts w:eastAsia="Times New Roman" w:ascii="Calibri" w:hAnsi="Calibri"/>
-                <w:kern w:val="0"/>
-                <w:lang w:val="es-ES" w:eastAsia="es-ES" w:bidi="ar-SA"/>
-              </w:rPr>
-              <w:t xml:space="preserve"> Los estudiantes revisan y evalúan los proyectos de sus compañeros utilizando rúbricas compartidas, ofreciendo comentarios y sugerencias para la mejora.</w:t>
-            </w:r>
-          </w:p>
-          <w:p>
-            <w:pPr>
-              <w:pStyle w:val="ListParagraph"/>
-              <w:widowControl/>
-              <w:spacing w:before="0" w:after="0"/>
-              <w:ind w:left="360"/>
-              <w:jc w:val="both"/>
-              <w:rPr>
-                <w:rFonts w:ascii="Calibri" w:hAnsi="Calibri"/>
-              </w:rPr>
-            </w:pPr>
-            <w:r>
-              <w:rPr>
-                <w:rFonts w:eastAsia="Times New Roman" w:ascii="Calibri" w:hAnsi="Calibri"/>
-                <w:kern w:val="0"/>
-                <w:lang w:val="es-ES" w:eastAsia="es-ES" w:bidi="ar-SA"/>
-              </w:rPr>
-              <w:t xml:space="preserve">  </w:t>
-            </w:r>
-            <w:r>
-              <w:rPr>
-                <w:rFonts w:eastAsia="Times New Roman" w:ascii="Calibri" w:hAnsi="Calibri"/>
-                <w:b/>
-                <w:bCs/>
-                <w:kern w:val="0"/>
-                <w:lang w:val="es-ES" w:eastAsia="es-ES" w:bidi="ar-SA"/>
-              </w:rPr>
-              <w:t xml:space="preserve"> </w:t>
-            </w:r>
-            <w:r>
-              <w:rPr>
-                <w:rFonts w:eastAsia="Times New Roman" w:ascii="Calibri" w:hAnsi="Calibri"/>
-                <w:b/>
-                <w:bCs/>
-                <w:kern w:val="0"/>
-                <w:lang w:val="es-ES" w:eastAsia="es-ES" w:bidi="ar-SA"/>
-              </w:rPr>
-              <w:t>- Debates y Discusiones:</w:t>
-            </w:r>
-            <w:r>
-              <w:rPr>
-                <w:rFonts w:eastAsia="Times New Roman" w:ascii="Calibri" w:hAnsi="Calibri"/>
-                <w:kern w:val="0"/>
-                <w:lang w:val="es-ES" w:eastAsia="es-ES" w:bidi="ar-SA"/>
-              </w:rPr>
-              <w:t xml:space="preserve"> Utilizar debates y discusiones en clase para evaluar y reflexionar sobre las contribuciones de los compañeros en proyectos y actividades.</w:t>
-            </w:r>
-          </w:p>
-          <w:p>
-            <w:pPr>
-              <w:pStyle w:val="ListParagraph"/>
-              <w:widowControl/>
-              <w:spacing w:before="0" w:after="0"/>
-              <w:ind w:left="360"/>
-              <w:jc w:val="both"/>
-              <w:rPr>
-                <w:rFonts w:ascii="Calibri" w:hAnsi="Calibri"/>
-              </w:rPr>
-            </w:pPr>
-            <w:r>
-              <w:rPr>
-                <w:rFonts w:eastAsia="Times New Roman" w:ascii="Calibri" w:hAnsi="Calibri"/>
-                <w:kern w:val="0"/>
-                <w:lang w:val="es-ES" w:eastAsia="es-ES" w:bidi="ar-SA"/>
-              </w:rPr>
-            </w:r>
-          </w:p>
-          <w:p>
-            <w:pPr>
-              <w:pStyle w:val="ListParagraph"/>
-              <w:widowControl/>
-              <w:spacing w:before="0" w:after="0"/>
-              <w:ind w:left="360"/>
-              <w:jc w:val="both"/>
-              <w:rPr>
-                <w:rFonts w:ascii="Calibri" w:hAnsi="Calibri" w:eastAsia="Times New Roman"/>
-                <w:b/>
-                <w:bCs/>
-                <w:kern w:val="0"/>
-                <w:lang w:val="es-ES" w:eastAsia="es-ES" w:bidi="ar-SA"/>
-              </w:rPr>
-            </w:pPr>
-            <w:r>
-              <w:rPr>
-                <w:rFonts w:eastAsia="Times New Roman" w:ascii="Calibri" w:hAnsi="Calibri"/>
-                <w:b/>
-                <w:bCs/>
-                <w:kern w:val="0"/>
-                <w:lang w:val="es-ES" w:eastAsia="es-ES" w:bidi="ar-SA"/>
-              </w:rPr>
-              <w:t>3. Heteroevaluación:</w:t>
-            </w:r>
-          </w:p>
-          <w:p>
-            <w:pPr>
-              <w:pStyle w:val="ListParagraph"/>
-              <w:widowControl/>
-              <w:spacing w:before="0" w:after="0"/>
-              <w:ind w:left="360"/>
-              <w:jc w:val="both"/>
-              <w:rPr>
-                <w:rFonts w:ascii="Calibri" w:hAnsi="Calibri"/>
-              </w:rPr>
-            </w:pPr>
-            <w:r>
-              <w:rPr>
-                <w:rFonts w:eastAsia="Times New Roman" w:ascii="Calibri" w:hAnsi="Calibri"/>
-                <w:kern w:val="0"/>
-                <w:lang w:val="es-ES" w:eastAsia="es-ES" w:bidi="ar-SA"/>
-              </w:rPr>
-              <w:t xml:space="preserve">   </w:t>
-            </w:r>
-            <w:r>
-              <w:rPr>
-                <w:rFonts w:eastAsia="Times New Roman" w:ascii="Calibri" w:hAnsi="Calibri"/>
-                <w:kern w:val="0"/>
-                <w:lang w:val="es-ES" w:eastAsia="es-ES" w:bidi="ar-SA"/>
-              </w:rPr>
-              <w:t>La heteroevaluación se realiza por parte del instructor y otros evaluadores externos. Esta modalidad proporciona una evaluación objetiva y profesional del desempeño de los estudiantes.</w:t>
-            </w:r>
-          </w:p>
-          <w:p>
-            <w:pPr>
-              <w:pStyle w:val="ListParagraph"/>
-              <w:widowControl/>
-              <w:spacing w:before="0" w:after="0"/>
-              <w:ind w:left="360"/>
-              <w:jc w:val="both"/>
-              <w:rPr>
-                <w:rFonts w:ascii="Calibri" w:hAnsi="Calibri"/>
-              </w:rPr>
-            </w:pPr>
-            <w:r>
-              <w:rPr>
-                <w:rFonts w:eastAsia="Times New Roman" w:ascii="Calibri" w:hAnsi="Calibri"/>
-                <w:kern w:val="0"/>
-                <w:lang w:val="es-ES" w:eastAsia="es-ES" w:bidi="ar-SA"/>
-              </w:rPr>
-            </w:r>
-          </w:p>
-          <w:p>
-            <w:pPr>
-              <w:pStyle w:val="ListParagraph"/>
-              <w:widowControl/>
-              <w:spacing w:before="0" w:after="0"/>
-              <w:ind w:left="360"/>
-              <w:jc w:val="both"/>
-              <w:rPr>
-                <w:rFonts w:ascii="Calibri" w:hAnsi="Calibri"/>
-              </w:rPr>
-            </w:pPr>
-            <w:r>
-              <w:rPr>
-                <w:rFonts w:eastAsia="Times New Roman" w:ascii="Calibri" w:hAnsi="Calibri"/>
-                <w:kern w:val="0"/>
-                <w:lang w:val="es-ES" w:eastAsia="es-ES" w:bidi="ar-SA"/>
-              </w:rPr>
-              <w:t xml:space="preserve">  </w:t>
-            </w:r>
-            <w:r>
-              <w:rPr>
-                <w:rFonts w:eastAsia="Times New Roman" w:ascii="Calibri" w:hAnsi="Calibri"/>
-                <w:b/>
-                <w:bCs/>
-                <w:kern w:val="0"/>
-                <w:lang w:val="es-ES" w:eastAsia="es-ES" w:bidi="ar-SA"/>
-              </w:rPr>
-              <w:t xml:space="preserve"> </w:t>
-            </w:r>
-            <w:r>
-              <w:rPr>
-                <w:rFonts w:eastAsia="Times New Roman" w:ascii="Calibri" w:hAnsi="Calibri"/>
-                <w:b/>
-                <w:bCs/>
-                <w:kern w:val="0"/>
-                <w:lang w:val="es-ES" w:eastAsia="es-ES" w:bidi="ar-SA"/>
-              </w:rPr>
-              <w:t>Estrategias:</w:t>
-            </w:r>
-          </w:p>
-          <w:p>
-            <w:pPr>
-              <w:pStyle w:val="ListParagraph"/>
-              <w:widowControl/>
-              <w:spacing w:before="0" w:after="0"/>
-              <w:ind w:left="360"/>
-              <w:jc w:val="both"/>
-              <w:rPr>
-                <w:rFonts w:ascii="Calibri" w:hAnsi="Calibri"/>
-              </w:rPr>
-            </w:pPr>
-            <w:r>
-              <w:rPr>
-                <w:rFonts w:eastAsia="Times New Roman" w:ascii="Calibri" w:hAnsi="Calibri"/>
-                <w:kern w:val="0"/>
-                <w:lang w:val="es-ES" w:eastAsia="es-ES" w:bidi="ar-SA"/>
-              </w:rPr>
-              <w:t xml:space="preserve">   </w:t>
-            </w:r>
-            <w:r>
-              <w:rPr>
-                <w:rFonts w:eastAsia="Times New Roman" w:ascii="Calibri" w:hAnsi="Calibri"/>
-                <w:b/>
-                <w:bCs/>
-                <w:kern w:val="0"/>
-                <w:lang w:val="es-ES" w:eastAsia="es-ES" w:bidi="ar-SA"/>
-              </w:rPr>
-              <w:t xml:space="preserve">- Exámenes y Pruebas: </w:t>
-            </w:r>
-            <w:r>
-              <w:rPr>
-                <w:rFonts w:eastAsia="Times New Roman" w:ascii="Calibri" w:hAnsi="Calibri"/>
-                <w:kern w:val="0"/>
-                <w:lang w:val="es-ES" w:eastAsia="es-ES" w:bidi="ar-SA"/>
-              </w:rPr>
-              <w:t>Utilizar exámenes y pruebas para evaluar el conocimiento teórico y práctico de los estudiantes.</w:t>
-            </w:r>
-          </w:p>
-          <w:p>
-            <w:pPr>
-              <w:pStyle w:val="ListParagraph"/>
-              <w:widowControl/>
-              <w:spacing w:before="0" w:after="0"/>
-              <w:ind w:left="360"/>
-              <w:jc w:val="both"/>
-              <w:rPr>
-                <w:rFonts w:ascii="Calibri" w:hAnsi="Calibri"/>
-              </w:rPr>
-            </w:pPr>
-            <w:r>
-              <w:rPr>
-                <w:rFonts w:eastAsia="Times New Roman" w:ascii="Calibri" w:hAnsi="Calibri"/>
-                <w:kern w:val="0"/>
-                <w:lang w:val="es-ES" w:eastAsia="es-ES" w:bidi="ar-SA"/>
-              </w:rPr>
-              <w:t xml:space="preserve">   </w:t>
-            </w:r>
-            <w:r>
-              <w:rPr>
-                <w:rFonts w:eastAsia="Times New Roman" w:ascii="Calibri" w:hAnsi="Calibri"/>
-                <w:kern w:val="0"/>
-                <w:lang w:val="es-ES" w:eastAsia="es-ES" w:bidi="ar-SA"/>
-              </w:rPr>
-              <w:t>- **Observación Directa:** Evaluar el desempeño de los estudiantes a través de la observación directa en actividades prácticas y en el aula.</w:t>
-            </w:r>
-          </w:p>
-          <w:p>
-            <w:pPr>
-              <w:pStyle w:val="ListParagraph"/>
-              <w:widowControl/>
-              <w:spacing w:before="0" w:after="0"/>
-              <w:ind w:left="360"/>
-              <w:jc w:val="both"/>
-              <w:rPr>
-                <w:rFonts w:ascii="Calibri" w:hAnsi="Calibri"/>
-              </w:rPr>
-            </w:pPr>
-            <w:r>
-              <w:rPr>
-                <w:rFonts w:eastAsia="Times New Roman" w:ascii="Calibri" w:hAnsi="Calibri"/>
-                <w:kern w:val="0"/>
-                <w:lang w:val="es-ES" w:eastAsia="es-ES" w:bidi="ar-SA"/>
-              </w:rPr>
-            </w:r>
-          </w:p>
-          <w:p>
-            <w:pPr>
-              <w:pStyle w:val="ListParagraph"/>
-              <w:widowControl/>
-              <w:spacing w:before="0" w:after="0"/>
-              <w:ind w:left="360"/>
-              <w:jc w:val="both"/>
-              <w:rPr>
-                <w:rFonts w:ascii="Calibri" w:hAnsi="Calibri" w:eastAsia="Times New Roman"/>
-                <w:b/>
-                <w:bCs/>
-                <w:kern w:val="0"/>
-                <w:lang w:val="es-ES" w:eastAsia="es-ES" w:bidi="ar-SA"/>
-              </w:rPr>
-            </w:pPr>
-            <w:r>
-              <w:rPr>
-                <w:rFonts w:eastAsia="Times New Roman" w:ascii="Calibri" w:hAnsi="Calibri"/>
-                <w:b/>
-                <w:bCs/>
-                <w:kern w:val="0"/>
-                <w:lang w:val="es-ES" w:eastAsia="es-ES" w:bidi="ar-SA"/>
-              </w:rPr>
-              <w:t>4. Evaluación entre Pares:</w:t>
-            </w:r>
-          </w:p>
-          <w:p>
-            <w:pPr>
-              <w:pStyle w:val="ListParagraph"/>
-              <w:widowControl/>
-              <w:spacing w:before="0" w:after="0"/>
-              <w:ind w:left="360"/>
-              <w:jc w:val="both"/>
-              <w:rPr>
-                <w:rFonts w:ascii="Calibri" w:hAnsi="Calibri"/>
-              </w:rPr>
-            </w:pPr>
-            <w:r>
-              <w:rPr>
-                <w:rFonts w:eastAsia="Times New Roman" w:ascii="Calibri" w:hAnsi="Calibri"/>
-                <w:kern w:val="0"/>
-                <w:lang w:val="es-ES" w:eastAsia="es-ES" w:bidi="ar-SA"/>
-              </w:rPr>
-              <w:t xml:space="preserve">   </w:t>
-            </w:r>
-            <w:r>
-              <w:rPr>
-                <w:rFonts w:eastAsia="Times New Roman" w:ascii="Calibri" w:hAnsi="Calibri"/>
-                <w:kern w:val="0"/>
-                <w:lang w:val="es-ES" w:eastAsia="es-ES" w:bidi="ar-SA"/>
-              </w:rPr>
-              <w:t>La evaluación entre pares permite a los estudiantes evaluar y proporcionar retroalimentación a sus compañeros sobre tareas y proyectos específicos. Esta modalidad fomenta el aprendizaje colaborativo y el desarrollo de habilidades de crítica constructiva.</w:t>
-            </w:r>
-          </w:p>
-          <w:p>
-            <w:pPr>
-              <w:pStyle w:val="ListParagraph"/>
-              <w:widowControl/>
-              <w:spacing w:before="0" w:after="0"/>
-              <w:ind w:left="360"/>
-              <w:jc w:val="both"/>
-              <w:rPr>
-                <w:rFonts w:ascii="Calibri" w:hAnsi="Calibri"/>
-              </w:rPr>
-            </w:pPr>
-            <w:r>
-              <w:rPr>
-                <w:rFonts w:eastAsia="Times New Roman" w:ascii="Calibri" w:hAnsi="Calibri"/>
-                <w:kern w:val="0"/>
-                <w:lang w:val="es-ES" w:eastAsia="es-ES" w:bidi="ar-SA"/>
-              </w:rPr>
-            </w:r>
-          </w:p>
-          <w:p>
-            <w:pPr>
-              <w:pStyle w:val="ListParagraph"/>
-              <w:widowControl/>
-              <w:spacing w:before="0" w:after="0"/>
-              <w:ind w:left="360"/>
-              <w:jc w:val="both"/>
-              <w:rPr>
-                <w:rFonts w:ascii="Calibri" w:hAnsi="Calibri"/>
-              </w:rPr>
-            </w:pPr>
-            <w:r>
-              <w:rPr>
-                <w:rFonts w:eastAsia="Times New Roman" w:ascii="Calibri" w:hAnsi="Calibri"/>
-                <w:kern w:val="0"/>
-                <w:lang w:val="es-ES" w:eastAsia="es-ES" w:bidi="ar-SA"/>
-              </w:rPr>
-              <w:t xml:space="preserve">   </w:t>
-            </w:r>
-            <w:r>
-              <w:rPr>
-                <w:rFonts w:eastAsia="Times New Roman" w:ascii="Calibri" w:hAnsi="Calibri"/>
-                <w:b/>
-                <w:bCs/>
-                <w:kern w:val="0"/>
-                <w:lang w:val="es-ES" w:eastAsia="es-ES" w:bidi="ar-SA"/>
-              </w:rPr>
-              <w:t>Estrategias:</w:t>
-            </w:r>
-          </w:p>
-          <w:p>
-            <w:pPr>
-              <w:pStyle w:val="ListParagraph"/>
-              <w:widowControl/>
-              <w:spacing w:before="0" w:after="0"/>
-              <w:ind w:left="360"/>
-              <w:jc w:val="both"/>
-              <w:rPr>
-                <w:rFonts w:ascii="Calibri" w:hAnsi="Calibri"/>
-              </w:rPr>
-            </w:pPr>
-            <w:r>
-              <w:rPr>
-                <w:rFonts w:eastAsia="Times New Roman" w:ascii="Calibri" w:hAnsi="Calibri"/>
-                <w:kern w:val="0"/>
-                <w:lang w:val="es-ES" w:eastAsia="es-ES" w:bidi="ar-SA"/>
-              </w:rPr>
-              <w:t xml:space="preserve">   </w:t>
-            </w:r>
-            <w:r>
-              <w:rPr>
-                <w:rFonts w:eastAsia="Times New Roman" w:ascii="Calibri" w:hAnsi="Calibri"/>
-                <w:b/>
-                <w:bCs/>
-                <w:kern w:val="0"/>
-                <w:lang w:val="es-ES" w:eastAsia="es-ES" w:bidi="ar-SA"/>
-              </w:rPr>
-              <w:t>- Revisión de Códigos y Proyectos:</w:t>
-            </w:r>
-            <w:r>
-              <w:rPr>
-                <w:rFonts w:eastAsia="Times New Roman" w:ascii="Calibri" w:hAnsi="Calibri"/>
-                <w:kern w:val="0"/>
-                <w:lang w:val="es-ES" w:eastAsia="es-ES" w:bidi="ar-SA"/>
-              </w:rPr>
-              <w:t xml:space="preserve"> Los estudiantes revisan y ofrecen retroalimentación sobre los códigos y proyectos de sus compañeros, utilizando rúbricas y criterios predefinidos.</w:t>
             </w:r>
           </w:p>
           <w:p>
@@ -15106,7 +15562,43 @@
                 <w:szCs w:val="20"/>
                 <w:lang w:val="es-ES" w:eastAsia="es-ES" w:bidi="ar-SA"/>
               </w:rPr>
-              <w:t xml:space="preserve"> Se involucran en actividades de investigación colaborativa con grupos de investigación como el Grupo de Investigación Interdisciplinaria del Bajo Cauca y Córdoba (GIBACC) y su semillero de investigación.</w:t>
+              <w:t xml:space="preserve"> Se involucran en actividades de investigación colaborativa con grupos de investigación como el Grupo de Investigación Interdisciplinaria del Bajo Cauca y </w:t>
+            </w:r>
+            <w:r>
+              <w:rPr>
+                <w:rFonts w:eastAsia="Times New Roman" w:cs="Times New Roman" w:ascii="Calibri" w:hAnsi="Calibri"/>
+                <w:kern w:val="0"/>
+                <w:szCs w:val="20"/>
+                <w:lang w:val="es-ES" w:eastAsia="es-ES" w:bidi="ar-SA"/>
+              </w:rPr>
+              <w:t xml:space="preserve">sur de </w:t>
+            </w:r>
+            <w:r>
+              <w:rPr>
+                <w:rFonts w:eastAsia="Times New Roman" w:cs="Times New Roman" w:ascii="Calibri" w:hAnsi="Calibri"/>
+                <w:kern w:val="0"/>
+                <w:szCs w:val="20"/>
+                <w:lang w:val="es-ES" w:eastAsia="es-ES" w:bidi="ar-SA"/>
+              </w:rPr>
+              <w:t xml:space="preserve">Córdoba (GIBACC) y su semillero de investigación </w:t>
+            </w:r>
+            <w:r>
+              <w:rPr>
+                <w:rFonts w:eastAsia="Times New Roman" w:cs="Times New Roman" w:ascii="Calibri" w:hAnsi="Calibri"/>
+                <w:kern w:val="0"/>
+                <w:szCs w:val="20"/>
+                <w:lang w:val="es-ES" w:eastAsia="es-ES" w:bidi="ar-SA"/>
+              </w:rPr>
+              <w:t>SIGIBACC</w:t>
+            </w:r>
+            <w:r>
+              <w:rPr>
+                <w:rFonts w:eastAsia="Times New Roman" w:cs="Times New Roman" w:ascii="Calibri" w:hAnsi="Calibri"/>
+                <w:kern w:val="0"/>
+                <w:szCs w:val="20"/>
+                <w:lang w:val="es-ES" w:eastAsia="es-ES" w:bidi="ar-SA"/>
+              </w:rPr>
+              <w:t>.</w:t>
             </w:r>
           </w:p>
           <w:p>
@@ -16889,7 +17381,51 @@
                 <w:szCs w:val="22"/>
                 <w:lang w:val="es-ES" w:eastAsia="es-ES" w:bidi="ar-SA"/>
               </w:rPr>
-              <w:t>El texto "Derechos Básicos de Aprendizaje (DBA): definición y alcances" de Peñas, C. (2016) está asociado a Colombia. Los **Derechos Básicos de Aprendizaje (DBA)** son un marco educativo desarrollado por el **Ministerio de Educación Nacional de Colombia (MEN)**, diseñado para garantizar que todos los estudiantes del país alcancen un nivel mínimo de competencias en diferentes áreas del conocimiento.</w:t>
+              <w:t xml:space="preserve">El texto "Derechos Básicos de Aprendizaje (DBA): definición y alcances" de Peñas, C. (2016) está asociado a Colombia. Los </w:t>
+            </w:r>
+            <w:r>
+              <w:rPr>
+                <w:rFonts w:eastAsia="Times New Roman" w:cs="Calibri" w:cstheme="minorHAnsi" w:ascii="Calibri" w:hAnsi="Calibri"/>
+                <w:b/>
+                <w:bCs/>
+                <w:kern w:val="0"/>
+                <w:sz w:val="22"/>
+                <w:szCs w:val="22"/>
+                <w:lang w:val="es-ES" w:eastAsia="es-ES" w:bidi="ar-SA"/>
+              </w:rPr>
+              <w:t>Derechos Básicos de Aprendizaje (DBA)</w:t>
+            </w:r>
+            <w:r>
+              <w:rPr>
+                <w:rFonts w:eastAsia="Times New Roman" w:cs="Calibri" w:cstheme="minorHAnsi" w:ascii="Calibri" w:hAnsi="Calibri"/>
+                <w:kern w:val="0"/>
+                <w:sz w:val="22"/>
+                <w:szCs w:val="22"/>
+                <w:lang w:val="es-ES" w:eastAsia="es-ES" w:bidi="ar-SA"/>
+              </w:rPr>
+              <w:t xml:space="preserve"> son un marco educativo desarrollado por el </w:t>
+            </w:r>
+            <w:r>
+              <w:rPr>
+                <w:rFonts w:eastAsia="Times New Roman" w:cs="Calibri" w:cstheme="minorHAnsi" w:ascii="Calibri" w:hAnsi="Calibri"/>
+                <w:b/>
+                <w:bCs/>
+                <w:kern w:val="0"/>
+                <w:sz w:val="22"/>
+                <w:szCs w:val="22"/>
+                <w:lang w:val="es-ES" w:eastAsia="es-ES" w:bidi="ar-SA"/>
+              </w:rPr>
+              <w:t>Ministerio de Educación Nacional de Colombia (MEN)</w:t>
+            </w:r>
+            <w:r>
+              <w:rPr>
+                <w:rFonts w:eastAsia="Times New Roman" w:cs="Calibri" w:cstheme="minorHAnsi" w:ascii="Calibri" w:hAnsi="Calibri"/>
+                <w:kern w:val="0"/>
+                <w:sz w:val="22"/>
+                <w:szCs w:val="22"/>
+                <w:lang w:val="es-ES" w:eastAsia="es-ES" w:bidi="ar-SA"/>
+              </w:rPr>
+              <w:t>, diseñado para garantizar que todos los estudiantes del país alcancen un nivel mínimo de competencias en diferentes áreas del conocimiento.</w:t>
             </w:r>
           </w:p>
         </w:tc>
@@ -17210,7 +17746,7 @@
                 <w:szCs w:val="22"/>
                 <w:lang w:val="es-ES" w:eastAsia="es-ES" w:bidi="ar-SA"/>
               </w:rPr>
-              <w:t>10. Pensamiento Matemático**</w:t>
+              <w:t>10. Pensamiento Matemático</w:t>
             </w:r>
           </w:p>
           <w:p>
@@ -17233,7 +17769,7 @@
                 <w:szCs w:val="22"/>
                 <w:lang w:val="es-ES" w:eastAsia="es-ES" w:bidi="ar-SA"/>
               </w:rPr>
-              <w:t>11. **Desempeño Estudiantil**</w:t>
+              <w:t>11. Desempeño Estudiantil</w:t>
             </w:r>
           </w:p>
           <w:p>
@@ -17256,7 +17792,7 @@
                 <w:szCs w:val="22"/>
                 <w:lang w:val="es-ES" w:eastAsia="es-ES" w:bidi="ar-SA"/>
               </w:rPr>
-              <w:t>12. **Alcances Curriculares**</w:t>
+              <w:t>12. Alcances Curriculares</w:t>
             </w:r>
           </w:p>
           <w:p>
@@ -17279,7 +17815,7 @@
                 <w:szCs w:val="22"/>
                 <w:lang w:val="es-ES" w:eastAsia="es-ES" w:bidi="ar-SA"/>
               </w:rPr>
-              <w:t>13. **Evaluación de Competencias**</w:t>
+              <w:t>13. Evaluación de Competencias</w:t>
             </w:r>
           </w:p>
           <w:p>
@@ -17302,7 +17838,7 @@
                 <w:szCs w:val="22"/>
                 <w:lang w:val="es-ES" w:eastAsia="es-ES" w:bidi="ar-SA"/>
               </w:rPr>
-              <w:t>14. **Aprendizaje Significativo**</w:t>
+              <w:t>14. Aprendizaje Significativo</w:t>
             </w:r>
           </w:p>
           <w:p>
@@ -17325,7 +17861,7 @@
                 <w:szCs w:val="22"/>
                 <w:lang w:val="es-ES" w:eastAsia="es-ES" w:bidi="ar-SA"/>
               </w:rPr>
-              <w:t>15. **Lineamientos Curriculares**</w:t>
+              <w:t>15. Lineamientos Curriculares</w:t>
             </w:r>
           </w:p>
           <w:p>
@@ -18615,12 +19151,12 @@
       </w:r>
     </w:p>
     <w:sectPr>
-      <w:headerReference w:type="even" r:id="rId7"/>
-      <w:headerReference w:type="default" r:id="rId8"/>
-      <w:headerReference w:type="first" r:id="rId9"/>
-      <w:footerReference w:type="even" r:id="rId10"/>
-      <w:footerReference w:type="default" r:id="rId11"/>
-      <w:footerReference w:type="first" r:id="rId12"/>
+      <w:headerReference w:type="even" r:id="rId9"/>
+      <w:headerReference w:type="default" r:id="rId10"/>
+      <w:headerReference w:type="first" r:id="rId11"/>
+      <w:footerReference w:type="even" r:id="rId12"/>
+      <w:footerReference w:type="default" r:id="rId13"/>
+      <w:footerReference w:type="first" r:id="rId14"/>
       <w:footnotePr>
         <w:numFmt w:val="decimal"/>
       </w:footnotePr>
@@ -18711,7 +19247,7 @@
             <w:bCs/>
             <w:rFonts w:ascii="Calibri" w:hAnsi="Calibri"/>
           </w:rPr>
-          <w:t>2</w:t>
+          <w:t>20</w:t>
         </w:r>
         <w:r>
           <w:rPr>
@@ -18859,7 +19395,7 @@
             <w:bCs/>
             <w:rFonts w:ascii="Calibri" w:hAnsi="Calibri"/>
           </w:rPr>
-          <w:t>2</w:t>
+          <w:t>20</w:t>
         </w:r>
         <w:r>
           <w:rPr>

</xml_diff>